<commit_message>
Subiendo documentación actual 04/05/2018
</commit_message>
<xml_diff>
--- a/informe/Informe de horario docente.docx
+++ b/informe/Informe de horario docente.docx
@@ -1052,497 +1052,214 @@
           <w:szCs w:val="24"/>
         </w:rPr>
         <w:lastRenderedPageBreak/>
-        <w:t>CAPÍTULO I: DESCRIPCIÓN DEL PROYECTO</w:t>
-      </w:r>
-    </w:p>
-    <w:p>
-      <w:pPr>
-        <w:spacing w:line="360" w:lineRule="auto"/>
-        <w:jc w:val="both"/>
-        <w:rPr>
-          <w:rFonts w:ascii="Times New Roman" w:hAnsi="Times New Roman"/>
-          <w:b/>
-          <w:bCs/>
-          <w:sz w:val="24"/>
-          <w:szCs w:val="24"/>
-        </w:rPr>
-      </w:pPr>
-      <w:r>
-        <w:rPr>
-          <w:rFonts w:ascii="Times New Roman" w:hAnsi="Times New Roman"/>
-          <w:b/>
-          <w:bCs/>
-          <w:sz w:val="24"/>
-          <w:szCs w:val="24"/>
-        </w:rPr>
-        <w:t>1. Descripción del Contexto.</w:t>
-      </w:r>
-    </w:p>
-    <w:p>
-      <w:pPr>
-        <w:spacing w:line="360" w:lineRule="auto"/>
-        <w:jc w:val="both"/>
-        <w:rPr>
-          <w:rFonts w:ascii="Times New Roman" w:hAnsi="Times New Roman"/>
-          <w:b/>
-          <w:bCs/>
-          <w:sz w:val="24"/>
-          <w:szCs w:val="24"/>
-        </w:rPr>
-      </w:pPr>
-      <w:r>
-        <w:rPr>
-          <w:rFonts w:ascii="Times New Roman" w:hAnsi="Times New Roman"/>
-          <w:b/>
-          <w:bCs/>
-          <w:sz w:val="24"/>
-          <w:szCs w:val="24"/>
-        </w:rPr>
-        <w:t>1.1 Caracterización de la comunidad</w:t>
-      </w:r>
-    </w:p>
-    <w:p>
-      <w:pPr>
+        <w:t>Introducción:</w:t>
+      </w:r>
+    </w:p>
+    <w:p>
+      <w:pPr>
+        <w:spacing w:line="360" w:lineRule="auto"/>
+        <w:ind w:firstLine="720"/>
+      </w:pPr>
+      <w:r>
+        <w:rPr>
+          <w:rFonts w:ascii="Arial" w:eastAsia="Arial" w:hAnsi="Arial" w:cs="Arial"/>
+          <w:sz w:val="24"/>
+          <w:szCs w:val="24"/>
+        </w:rPr>
+        <w:t xml:space="preserve">En la actualidad casi todas las tareas diarias de una empresa u organización e inclusive las de una persona en particular se suelen manejar en parte a través de las TIC ya que en su definición está inmerso el poder gestionar sistemas de información teniendo en cuenta </w:t>
+      </w:r>
+      <w:r>
+        <w:rPr>
+          <w:rFonts w:ascii="Arial" w:hAnsi="Arial" w:cs="Arial"/>
+          <w:color w:val="222222"/>
+          <w:sz w:val="26"/>
+          <w:szCs w:val="26"/>
+          <w:shd w:val="clear" w:color="auto" w:fill="FFFFFF"/>
+        </w:rPr>
+        <w:t>la fiabilidad, seguridad, facilidad de uso y la eficacia y eficiencia para los fines previstos</w:t>
+      </w:r>
+      <w:r>
+        <w:rPr>
+          <w:rFonts w:ascii="Arial" w:eastAsia="Arial" w:hAnsi="Arial" w:cs="Arial"/>
+          <w:sz w:val="24"/>
+          <w:szCs w:val="24"/>
+        </w:rPr>
+        <w:t>.</w:t>
+      </w:r>
+    </w:p>
+    <w:p>
+      <w:pPr>
+        <w:spacing w:line="360" w:lineRule="auto"/>
+        <w:ind w:firstLine="720"/>
+        <w:rPr>
+          <w:rFonts w:ascii="Arial" w:eastAsia="Arial" w:hAnsi="Arial" w:cs="Arial"/>
+          <w:sz w:val="24"/>
+          <w:szCs w:val="24"/>
+        </w:rPr>
+      </w:pPr>
+      <w:r>
+        <w:rPr>
+          <w:rFonts w:ascii="Arial" w:eastAsia="Arial" w:hAnsi="Arial" w:cs="Arial"/>
+          <w:sz w:val="24"/>
+          <w:szCs w:val="24"/>
+        </w:rPr>
+        <w:t xml:space="preserve">En </w:t>
+      </w:r>
+      <w:r>
+        <w:rPr>
+          <w:rFonts w:ascii="Arial" w:eastAsia="Arial" w:hAnsi="Arial" w:cs="Arial"/>
+          <w:sz w:val="24"/>
+          <w:szCs w:val="24"/>
+        </w:rPr>
+        <w:t>el caso particular de la Universidad Politécnica Territorial del Estado Lara Andrés Eloy Blanco (UPTAEB) estas actividades de gestión actualmente no solo son necesarias sino que ya están siendo implementadas en esta casa de estudio manteniendo siempre inculcando siempre el uso de las tecnologías de información libre en el ambiente educativo</w:t>
+      </w:r>
+      <w:r>
+        <w:rPr>
+          <w:rFonts w:ascii="Arial" w:eastAsia="Arial" w:hAnsi="Arial" w:cs="Arial"/>
+          <w:sz w:val="24"/>
+          <w:szCs w:val="24"/>
+        </w:rPr>
+        <w:t>, Richard Stallman señaló en una oportunidad que “Las instituciones educativas de todos los niveles utilizar y enseñar exclusivamente software libre porque es el único que les permite cumplir con sus misiones fundamentales: difundir el conocimiento y enseñar a los estudiantes a ser buenos miembros de su comunidad. El código fuente y los métodos del software libre son parte del conocimiento humano”.</w:t>
+      </w:r>
+    </w:p>
+    <w:p>
+      <w:pPr>
+        <w:spacing w:line="360" w:lineRule="auto"/>
+        <w:ind w:firstLine="720"/>
+      </w:pPr>
+    </w:p>
+    <w:p>
+      <w:pPr>
+        <w:spacing w:line="360" w:lineRule="auto"/>
+        <w:ind w:firstLine="720"/>
+        <w:rPr>
+          <w:rFonts w:ascii="Arial" w:eastAsia="Arial" w:hAnsi="Arial" w:cs="Arial"/>
+          <w:sz w:val="24"/>
+          <w:szCs w:val="24"/>
+        </w:rPr>
+      </w:pPr>
+      <w:r>
+        <w:rPr>
+          <w:rFonts w:ascii="Arial" w:eastAsia="Arial" w:hAnsi="Arial" w:cs="Arial"/>
+          <w:sz w:val="24"/>
+          <w:szCs w:val="24"/>
+        </w:rPr>
+        <w:t>Dentro del PNFI no solo se motiva a trabajar con herramientas de información libre y con las tecnologías de información y comunicación sino que además todos los proyectos realizados por los estudiantes están dirigidos a solucionar problemáticas existentes para la realización de actividades dentro de un espacio bien sea del PNFI, de la Universidad o de una organización externa a través de la integración con comunidades</w:t>
+      </w:r>
+      <w:r>
+        <w:rPr>
+          <w:rFonts w:ascii="Arial" w:eastAsia="Arial" w:hAnsi="Arial" w:cs="Arial"/>
+          <w:sz w:val="24"/>
+          <w:szCs w:val="24"/>
+        </w:rPr>
+        <w:t xml:space="preserve"> dentro de los proyectos SocioTecnológicos</w:t>
+      </w:r>
+      <w:r>
+        <w:rPr>
+          <w:rFonts w:ascii="Arial" w:eastAsia="Arial" w:hAnsi="Arial" w:cs="Arial"/>
+          <w:sz w:val="24"/>
+          <w:szCs w:val="24"/>
+        </w:rPr>
+        <w:t xml:space="preserve"> que definen la importancia del aprender haciendo para no solo solucionar las diferentes problemáticas sino que además los estudiantes adquieren conocimientos mientras están en su etapa de estudio y una vez terminen su estancia académica ya tengan una base sólida de conocimiento.</w:t>
+      </w:r>
+    </w:p>
+    <w:p>
+      <w:pPr>
+        <w:spacing w:line="360" w:lineRule="auto"/>
+        <w:ind w:firstLine="720"/>
+      </w:pPr>
+    </w:p>
+    <w:p>
+      <w:pPr>
+        <w:tabs>
+          <w:tab w:val="left" w:pos="2838"/>
+        </w:tabs>
         <w:overflowPunct w:val="0"/>
         <w:autoSpaceDE w:val="0"/>
         <w:autoSpaceDN w:val="0"/>
         <w:spacing w:line="360" w:lineRule="auto"/>
-        <w:ind w:firstLine="708"/>
-        <w:jc w:val="both"/>
-        <w:rPr>
-          <w:rFonts w:ascii="Times New Roman" w:hAnsi="Times New Roman"/>
-          <w:b/>
-          <w:sz w:val="24"/>
-          <w:szCs w:val="24"/>
-        </w:rPr>
-      </w:pPr>
-      <w:r>
-        <w:rPr>
-          <w:rFonts w:ascii="Times New Roman" w:hAnsi="Times New Roman"/>
-          <w:b/>
-          <w:sz w:val="24"/>
-          <w:szCs w:val="24"/>
-        </w:rPr>
-        <w:t>a. Reseña histórica.</w:t>
-      </w:r>
-    </w:p>
-    <w:p>
-      <w:pPr>
-        <w:overflowPunct w:val="0"/>
-        <w:autoSpaceDE w:val="0"/>
-        <w:autoSpaceDN w:val="0"/>
-        <w:spacing w:line="360" w:lineRule="auto"/>
-        <w:ind w:firstLine="708"/>
-        <w:jc w:val="both"/>
-        <w:rPr>
-          <w:rFonts w:ascii="Times New Roman" w:hAnsi="Times New Roman"/>
-          <w:b/>
-          <w:bCs/>
-          <w:sz w:val="24"/>
-          <w:szCs w:val="24"/>
-        </w:rPr>
-      </w:pPr>
-      <w:r>
-        <w:rPr>
-          <w:rFonts w:ascii="Times New Roman" w:hAnsi="Times New Roman"/>
-          <w:sz w:val="24"/>
-          <w:szCs w:val="24"/>
-        </w:rPr>
-        <w:t>La Universidad Politécnica Territorial Andrés Eloy Blanco (U.P.T.A.E.B.) Se encuentra  en el Estado Lara en la cuidad de Barquisimeto, municipio Iribarren, parroquia Juan de Villegas, al norte con Avenida Los Horcones, al sur con Avenida Landaeta y el Aeropuerto Internacional “Jacinto Lara”, al este con Avenida La Salle y al oeste con La Base Aérea “Teniente Vicente Landaeta Gil”. Donde se le puede observar su ubicación geográfica</w:t>
-      </w:r>
-      <w:r>
-        <w:rPr>
-          <w:rFonts w:ascii="Times New Roman" w:hAnsi="Times New Roman"/>
-          <w:sz w:val="24"/>
-          <w:szCs w:val="24"/>
-        </w:rPr>
-        <w:t xml:space="preserve"> en el anexo 1.</w:t>
-      </w:r>
-    </w:p>
-    <w:p>
-      <w:pPr>
-        <w:spacing w:line="360" w:lineRule="auto"/>
-        <w:jc w:val="both"/>
-        <w:rPr>
-          <w:rFonts w:ascii="Times New Roman" w:hAnsi="Times New Roman"/>
-          <w:sz w:val="24"/>
-          <w:szCs w:val="24"/>
-        </w:rPr>
-      </w:pPr>
-    </w:p>
-    <w:p>
-      <w:pPr>
-        <w:spacing w:line="360" w:lineRule="auto"/>
-        <w:ind w:firstLine="708"/>
-        <w:jc w:val="both"/>
-        <w:rPr>
-          <w:rFonts w:ascii="Times New Roman" w:hAnsi="Times New Roman"/>
-          <w:sz w:val="24"/>
-          <w:szCs w:val="24"/>
-        </w:rPr>
-      </w:pPr>
-      <w:r>
-        <w:rPr>
-          <w:rFonts w:ascii="Times New Roman" w:hAnsi="Times New Roman"/>
-          <w:sz w:val="24"/>
-          <w:szCs w:val="24"/>
-        </w:rPr>
-        <w:t>Por otra parte, Esta instancia fue creada el día 16 de Julio de 2010, por iniciativa del presidente de la República Bolivariana de Venezuela, Hugo Rafael Chávez Frías, como política de Estado para la Transformación de la Educación Universitaria en Venezuela con la creación de la Misión Alma Mater. Según el decreto 7.569 publicado en Gaceta Oficial 5.987, esta misión fue creada para fundar nuevas universidades, orientadas a construir un nuevo modelo académico comprometido con los principios de inclusión y equidad.</w:t>
-      </w:r>
-    </w:p>
-    <w:p>
-      <w:pPr>
-        <w:spacing w:line="360" w:lineRule="auto"/>
-        <w:ind w:firstLine="708"/>
-        <w:jc w:val="both"/>
-        <w:rPr>
-          <w:rFonts w:ascii="Times New Roman" w:hAnsi="Times New Roman"/>
-          <w:sz w:val="24"/>
-          <w:szCs w:val="24"/>
-        </w:rPr>
-      </w:pPr>
-    </w:p>
-    <w:p>
-      <w:pPr>
-        <w:spacing w:line="360" w:lineRule="auto"/>
-        <w:ind w:firstLine="708"/>
-        <w:jc w:val="both"/>
-        <w:rPr>
-          <w:rFonts w:ascii="Times New Roman" w:hAnsi="Times New Roman"/>
-          <w:sz w:val="24"/>
-          <w:szCs w:val="24"/>
-        </w:rPr>
-      </w:pPr>
-      <w:r>
-        <w:rPr>
-          <w:rFonts w:ascii="Times New Roman" w:hAnsi="Times New Roman"/>
-          <w:sz w:val="24"/>
-          <w:szCs w:val="24"/>
-        </w:rPr>
-        <w:t>Aun cuando los orígenes de la UPTAEB datan desde 1972 en el entonces Ciclo Básico Superior donde recibieron formación los estudiantes que aspiraban a ingresar a las tres universidades que para la fecha existían en Barquisimeto (UCLA, UPEL y Unexpo). Actualmente dicha casa de estudios desarrolla de manera integral las funciones de formación, creación intelectual e integración social a través de los siguientes Programas Nacionales de Formación (PNF): Higiene y Seguridad Laboral, Sistemas de Calidad y Ambient</w:t>
-      </w:r>
-      <w:r>
-        <w:rPr>
-          <w:rFonts w:ascii="Times New Roman" w:hAnsi="Times New Roman"/>
-          <w:sz w:val="24"/>
-          <w:szCs w:val="24"/>
-        </w:rPr>
-        <w:t>e, Agroalimentación,</w:t>
-      </w:r>
-      <w:r>
-        <w:rPr>
-          <w:rFonts w:ascii="Times New Roman" w:hAnsi="Times New Roman"/>
-          <w:sz w:val="24"/>
-          <w:szCs w:val="24"/>
-        </w:rPr>
-        <w:t xml:space="preserve"> Ciencias de la Información, Contaduría Pública, Administración, Turismo, así como Tsu en Deportes. Y más recientemente la Licenciatura en Entrenamiento Deportivo y Distribución y Logística</w:t>
-      </w:r>
-      <w:r>
-        <w:rPr>
-          <w:rFonts w:ascii="Times New Roman" w:hAnsi="Times New Roman"/>
-          <w:sz w:val="24"/>
-          <w:szCs w:val="24"/>
-        </w:rPr>
-        <w:t>.</w:t>
-      </w:r>
-      <w:r>
-        <w:rPr>
-          <w:rFonts w:ascii="Times New Roman" w:hAnsi="Times New Roman"/>
-          <w:sz w:val="24"/>
-          <w:szCs w:val="24"/>
-        </w:rPr>
-        <w:t xml:space="preserve">por último se encuentra  el PNF en Informática. </w:t>
-      </w:r>
-    </w:p>
-    <w:p>
-      <w:pPr>
-        <w:spacing w:line="360" w:lineRule="auto"/>
-        <w:ind w:firstLine="708"/>
-        <w:jc w:val="both"/>
-        <w:rPr>
-          <w:rFonts w:ascii="Times New Roman" w:hAnsi="Times New Roman"/>
-          <w:sz w:val="24"/>
-          <w:szCs w:val="24"/>
-        </w:rPr>
-      </w:pPr>
-      <w:r>
-        <w:rPr>
-          <w:rFonts w:ascii="Times New Roman" w:hAnsi="Times New Roman"/>
-          <w:sz w:val="24"/>
-          <w:szCs w:val="24"/>
-        </w:rPr>
-        <w:t xml:space="preserve">El Plan Nacional de Formación </w:t>
-      </w:r>
-      <w:r>
-        <w:rPr>
-          <w:rFonts w:ascii="Times New Roman" w:hAnsi="Times New Roman"/>
-          <w:sz w:val="24"/>
-          <w:szCs w:val="24"/>
-        </w:rPr>
-        <w:t>en Informática</w:t>
-      </w:r>
-      <w:r>
-        <w:rPr>
-          <w:rFonts w:ascii="Times New Roman" w:hAnsi="Times New Roman"/>
-          <w:sz w:val="24"/>
-          <w:szCs w:val="24"/>
-        </w:rPr>
-        <w:t xml:space="preserve"> es un conjunto de estudios y actividades académicas conducentes a títulos, grados o certificados a nivel superior, creada por la iniciativa del ejecutivo nacional a través del poder popular para la educación.</w:t>
-      </w:r>
-    </w:p>
-    <w:p>
-      <w:pPr>
-        <w:spacing w:line="360" w:lineRule="auto"/>
-        <w:ind w:firstLine="708"/>
-        <w:jc w:val="both"/>
-        <w:rPr>
-          <w:rFonts w:ascii="Times New Roman" w:hAnsi="Times New Roman"/>
-          <w:sz w:val="24"/>
-          <w:szCs w:val="24"/>
-        </w:rPr>
-      </w:pPr>
-    </w:p>
-    <w:p>
-      <w:pPr>
-        <w:spacing w:line="360" w:lineRule="auto"/>
-        <w:ind w:firstLine="708"/>
-        <w:jc w:val="both"/>
-        <w:rPr>
-          <w:rFonts w:ascii="Times New Roman" w:hAnsi="Times New Roman"/>
-          <w:sz w:val="24"/>
-          <w:szCs w:val="24"/>
-        </w:rPr>
-      </w:pPr>
-    </w:p>
-    <w:p>
-      <w:pPr>
-        <w:spacing w:line="360" w:lineRule="auto"/>
-        <w:jc w:val="both"/>
-        <w:rPr>
-          <w:rFonts w:ascii="Times New Roman" w:hAnsi="Times New Roman"/>
-          <w:b/>
-          <w:bCs/>
-          <w:sz w:val="24"/>
-          <w:szCs w:val="24"/>
-        </w:rPr>
-      </w:pPr>
-      <w:r>
-        <w:rPr>
-          <w:rFonts w:ascii="Times New Roman" w:hAnsi="Times New Roman"/>
-          <w:b/>
-          <w:bCs/>
-          <w:sz w:val="24"/>
-          <w:szCs w:val="24"/>
-        </w:rPr>
-        <w:t>b.</w:t>
-      </w:r>
-      <w:r>
-        <w:rPr>
-          <w:rFonts w:ascii="Times New Roman" w:hAnsi="Times New Roman"/>
-          <w:b/>
-          <w:bCs/>
-          <w:sz w:val="24"/>
-          <w:szCs w:val="24"/>
-        </w:rPr>
-        <w:t xml:space="preserve"> Naturaleza de la organización</w:t>
-      </w:r>
-    </w:p>
-    <w:p>
-      <w:pPr>
-        <w:spacing w:line="360" w:lineRule="auto"/>
-        <w:jc w:val="both"/>
-        <w:rPr>
-          <w:rFonts w:ascii="Times New Roman" w:hAnsi="Times New Roman"/>
-          <w:sz w:val="24"/>
-          <w:szCs w:val="24"/>
-        </w:rPr>
-      </w:pPr>
-    </w:p>
-    <w:p>
-      <w:pPr>
-        <w:pStyle w:val="Default"/>
-        <w:spacing w:line="360" w:lineRule="auto"/>
-        <w:ind w:firstLine="708"/>
-        <w:jc w:val="both"/>
-      </w:pPr>
-      <w:r>
-        <w:t>Se encuentra en el estado Lara, municipio Iribarren, parroquia Juan de Villegas y Ubicada dentro del perímetro Urbano de la ciudad de Barquisimeto en la parte oeste de la av. la Salle con Av. los Horcones. Dicha organización cuenta con el PNF de informática creado el 20 de mayo del 2007 y cuenta con su sede central en el edificio Giraluna por la entrada al final del pasillo principal a mano derecha se encuentra el departamento de informática  en el quinto cubículo de la Universidad Politécnica Territorial “Andrés Eloy Blanco” del cual estará centrado este proyecto. Donde se puede observar en el anexo 2 su ubicación.</w:t>
-      </w:r>
-    </w:p>
-    <w:p>
-      <w:pPr>
-        <w:spacing w:line="360" w:lineRule="auto"/>
-        <w:ind w:firstLine="708"/>
-        <w:rPr>
-          <w:rFonts w:ascii="Times New Roman" w:hAnsi="Times New Roman"/>
-          <w:sz w:val="24"/>
-          <w:szCs w:val="24"/>
-        </w:rPr>
-      </w:pPr>
-      <w:r>
-        <w:rPr>
-          <w:rFonts w:ascii="Times New Roman" w:hAnsi="Times New Roman"/>
-          <w:sz w:val="24"/>
-          <w:szCs w:val="24"/>
-        </w:rPr>
-        <w:t>.</w:t>
-      </w:r>
-    </w:p>
-    <w:p>
-      <w:pPr>
-        <w:spacing w:line="360" w:lineRule="auto"/>
-        <w:jc w:val="both"/>
-        <w:rPr>
-          <w:rFonts w:ascii="Times New Roman" w:hAnsi="Times New Roman"/>
-          <w:sz w:val="24"/>
-          <w:szCs w:val="24"/>
-        </w:rPr>
-      </w:pPr>
-    </w:p>
-    <w:p>
-      <w:pPr>
-        <w:spacing w:line="360" w:lineRule="auto"/>
-        <w:ind w:firstLine="708"/>
-        <w:jc w:val="both"/>
-        <w:rPr>
-          <w:rFonts w:ascii="Times New Roman" w:hAnsi="Times New Roman"/>
-          <w:sz w:val="24"/>
-          <w:szCs w:val="24"/>
-        </w:rPr>
-      </w:pPr>
-      <w:r>
-        <w:rPr>
-          <w:rFonts w:ascii="Times New Roman" w:hAnsi="Times New Roman"/>
-          <w:sz w:val="24"/>
-          <w:szCs w:val="24"/>
-        </w:rPr>
-        <w:t>El Plan Nacional de Formación (PNF) es un conjunto de estudios y actividades académicas conducentes a títulos, grados o certificados a nivel superior, creada por la iniciativa del ejecutivo nacional a través del poder popular para la educación. Su objetivo es la formación de profesionales con alto sentido de ética, justicia, equidad y comprometidos con la nación, con una visión y una posición de defensa integrada al país, capaz de producir buenas tecnologías y con capacidad de adaptarlas a las exigencias del mundo moderno. En su concepción más humilde se refiere a un programa nacional de inclusión y participación de ciudadanos y ciudadanas con mayores oportunidades de estudio y desarrollo a nivel profesional reforzando los valores morales de cada individuo.</w:t>
-      </w:r>
-    </w:p>
-    <w:p>
-      <w:pPr>
-        <w:spacing w:line="360" w:lineRule="auto"/>
-        <w:jc w:val="both"/>
-        <w:rPr>
-          <w:rFonts w:ascii="Times New Roman" w:hAnsi="Times New Roman"/>
-          <w:sz w:val="24"/>
-          <w:szCs w:val="24"/>
-        </w:rPr>
-      </w:pPr>
-    </w:p>
-    <w:p>
-      <w:pPr>
-        <w:spacing w:line="360" w:lineRule="auto"/>
-        <w:jc w:val="both"/>
-        <w:rPr>
-          <w:rFonts w:ascii="Times New Roman" w:hAnsi="Times New Roman"/>
-          <w:sz w:val="24"/>
-          <w:szCs w:val="24"/>
-        </w:rPr>
-      </w:pPr>
-      <w:r>
-        <w:rPr>
-          <w:rFonts w:ascii="Times New Roman" w:hAnsi="Times New Roman"/>
-          <w:sz w:val="24"/>
-          <w:szCs w:val="24"/>
-        </w:rPr>
-        <w:t xml:space="preserve">      Por otra parte, y partiendo de la conceptualización anterior se encuentra igualmente importante el PNFI. Este es un Programa Nacional de Formación en Informática diseñado a partir del conjunto de saberes, prácticas y convivencias a lograr en un profesional que maneje el tratamiento automatizado de la información y su tecnología; así como elementos y valores como la responsabilidad, el compromiso, la ética, la solidaridad, la justicia, la calidad, y respeto al medio ambiente como pilares fundamentales de la formación profesional de los participantes.</w:t>
-      </w:r>
-    </w:p>
-    <w:p>
-      <w:pPr>
-        <w:spacing w:line="360" w:lineRule="auto"/>
-        <w:jc w:val="both"/>
-        <w:rPr>
-          <w:rFonts w:ascii="Times New Roman" w:hAnsi="Times New Roman"/>
-          <w:sz w:val="24"/>
-          <w:szCs w:val="24"/>
-        </w:rPr>
-      </w:pPr>
-    </w:p>
-    <w:p>
-      <w:pPr>
-        <w:spacing w:line="360" w:lineRule="auto"/>
-        <w:jc w:val="both"/>
-        <w:rPr>
-          <w:rFonts w:ascii="Times New Roman" w:hAnsi="Times New Roman"/>
-          <w:sz w:val="24"/>
-          <w:szCs w:val="24"/>
-        </w:rPr>
-      </w:pPr>
-      <w:r>
-        <w:rPr>
-          <w:rFonts w:ascii="Times New Roman" w:hAnsi="Times New Roman"/>
-          <w:sz w:val="24"/>
-          <w:szCs w:val="24"/>
-        </w:rPr>
-        <w:t>Su estructura curricular se fundamenta en cinco (5) ejes temáticos para la construcción del conocimiento como el Proyecto Socio Tecnoló</w:t>
-      </w:r>
-      <w:r>
-        <w:rPr>
-          <w:rFonts w:ascii="Times New Roman" w:hAnsi="Times New Roman"/>
-          <w:sz w:val="24"/>
-          <w:szCs w:val="24"/>
-        </w:rPr>
-        <w:t xml:space="preserve">gico como núcleo central del programa nacional de información </w:t>
-      </w:r>
-      <w:r>
-        <w:rPr>
-          <w:rFonts w:ascii="Times New Roman" w:hAnsi="Times New Roman"/>
-          <w:sz w:val="24"/>
-          <w:szCs w:val="24"/>
-        </w:rPr>
-        <w:t>en informatica</w:t>
-      </w:r>
-      <w:r>
-        <w:rPr>
-          <w:rFonts w:ascii="Times New Roman" w:hAnsi="Times New Roman"/>
-          <w:sz w:val="24"/>
-          <w:szCs w:val="24"/>
-        </w:rPr>
-        <w:t xml:space="preserve"> el eje de Formación Crítica, el eje Epistemológico-Heurístico, Socio-Cultural-Económico-Histórico-Ético-Político, Profesional, Estético-Lúdico y el eje Ambiental, con lo cual todo el programa nacional de formación se complementa y cumple con el objetivo de construir el conocimiento fundamentado en las bases establecidas para la educación por la UNESCO (2002): “Aprender a ser, aprender a conocer, aprender a hacer, aprender a convivir y aprender a emprender”.</w:t>
-      </w:r>
-    </w:p>
-    <w:p>
-      <w:pPr>
-        <w:spacing w:line="360" w:lineRule="auto"/>
-        <w:jc w:val="both"/>
-        <w:rPr>
-          <w:rFonts w:ascii="Times New Roman" w:hAnsi="Times New Roman"/>
-          <w:b/>
-          <w:sz w:val="24"/>
-          <w:szCs w:val="24"/>
-        </w:rPr>
-      </w:pPr>
-    </w:p>
-    <w:p>
-      <w:pPr>
-        <w:spacing w:line="360" w:lineRule="auto"/>
-        <w:jc w:val="both"/>
-        <w:rPr>
-          <w:rFonts w:ascii="Times New Roman" w:hAnsi="Times New Roman"/>
-          <w:b/>
-          <w:sz w:val="24"/>
-          <w:szCs w:val="24"/>
-        </w:rPr>
-      </w:pPr>
-      <w:r>
-        <w:rPr>
-          <w:rFonts w:ascii="Times New Roman" w:hAnsi="Times New Roman"/>
-          <w:b/>
-          <w:sz w:val="24"/>
-          <w:szCs w:val="24"/>
-        </w:rPr>
-        <w:t>1.2</w:t>
-      </w:r>
-      <w:r>
-        <w:rPr>
-          <w:rFonts w:ascii="Times New Roman" w:hAnsi="Times New Roman"/>
-          <w:b/>
-          <w:sz w:val="24"/>
-          <w:szCs w:val="24"/>
-        </w:rPr>
-        <w:t>Descripción del Diagnóstico Situacional</w:t>
+        <w:jc w:val="both"/>
+        <w:rPr>
+          <w:rFonts w:ascii="Times New Roman" w:hAnsi="Times New Roman"/>
+          <w:b/>
+          <w:sz w:val="24"/>
+          <w:szCs w:val="24"/>
+        </w:rPr>
+      </w:pPr>
+      <w:r>
+        <w:rPr>
+          <w:rFonts w:ascii="Times New Roman" w:hAnsi="Times New Roman"/>
+          <w:sz w:val="24"/>
+          <w:szCs w:val="24"/>
+        </w:rPr>
+        <w:t xml:space="preserve">Así mismo, el proyecto descrito en este informe tiene como objetivo principal </w:t>
+      </w:r>
+      <w:r>
+        <w:rPr>
+          <w:rFonts w:ascii="Times New Roman" w:eastAsia="Lucida Sans Unicode" w:hAnsi="Times New Roman"/>
+          <w:color w:val="00000A"/>
+          <w:sz w:val="24"/>
+          <w:szCs w:val="24"/>
+          <w:lang w:eastAsia="zh-CN" w:bidi="hi-IN"/>
+        </w:rPr>
+        <w:t xml:space="preserve">Implementar Un Sistema </w:t>
+      </w:r>
+      <w:r>
+        <w:rPr>
+          <w:rFonts w:ascii="Times New Roman" w:eastAsia="Lucida Sans Unicode" w:hAnsi="Times New Roman"/>
+          <w:color w:val="00000A"/>
+          <w:sz w:val="24"/>
+          <w:szCs w:val="24"/>
+          <w:lang w:eastAsia="zh-CN" w:bidi="hi-IN"/>
+        </w:rPr>
+        <w:t xml:space="preserve">De Informacion Para la Gestión De Horarios En el PNF en Informatica de </w:t>
+      </w:r>
+      <w:r>
+        <w:rPr>
+          <w:rFonts w:ascii="Times New Roman" w:eastAsia="Lucida Sans Unicode" w:hAnsi="Times New Roman"/>
+          <w:color w:val="00000A"/>
+          <w:sz w:val="24"/>
+          <w:szCs w:val="24"/>
+          <w:lang w:eastAsia="zh-CN" w:bidi="hi-IN"/>
+        </w:rPr>
+        <w:t xml:space="preserve"> La Universidad Politécnica Territorial Del Estado Lara “Andrés Eloy Blanco”</w:t>
+      </w:r>
+    </w:p>
+    <w:p>
+      <w:pPr>
+        <w:spacing w:line="360" w:lineRule="auto"/>
+        <w:rPr>
+          <w:rFonts w:ascii="Times New Roman" w:hAnsi="Times New Roman"/>
+          <w:sz w:val="24"/>
+          <w:szCs w:val="24"/>
+        </w:rPr>
+      </w:pPr>
+      <w:r>
+        <w:rPr>
+          <w:rFonts w:ascii="Times New Roman" w:hAnsi="Times New Roman"/>
+          <w:sz w:val="24"/>
+          <w:szCs w:val="24"/>
+        </w:rPr>
+        <w:lastRenderedPageBreak/>
+        <w:t>El cual está estructurado en 4 capítulos los cuales son:</w:t>
+      </w:r>
+    </w:p>
+    <w:p>
+      <w:pPr>
+        <w:spacing w:line="360" w:lineRule="auto"/>
+        <w:rPr>
+          <w:rFonts w:ascii="Times New Roman" w:hAnsi="Times New Roman"/>
+          <w:sz w:val="24"/>
+          <w:szCs w:val="24"/>
+        </w:rPr>
+      </w:pPr>
+      <w:r>
+        <w:rPr>
+          <w:rFonts w:ascii="Times New Roman" w:hAnsi="Times New Roman"/>
+          <w:sz w:val="24"/>
+          <w:szCs w:val="24"/>
+        </w:rPr>
+        <w:t>Capítulo 1: Descripción del proyecto</w:t>
       </w:r>
     </w:p>
     <w:p>
@@ -1564,136 +1281,271 @@
       <w:r>
         <w:rPr>
           <w:rFonts w:ascii="Times New Roman" w:hAnsi="Times New Roman"/>
-          <w:b/>
-          <w:sz w:val="24"/>
-          <w:szCs w:val="24"/>
-        </w:rPr>
-        <w:t>Técnicas e instrumentos de recolección de datos</w:t>
-      </w:r>
-      <w:r>
-        <w:rPr>
-          <w:rFonts w:ascii="Times New Roman" w:hAnsi="Times New Roman"/>
-          <w:b/>
-          <w:sz w:val="24"/>
-          <w:szCs w:val="24"/>
-        </w:rPr>
-        <w:t>:</w:t>
-      </w:r>
-    </w:p>
-    <w:p>
-      <w:pPr>
-        <w:spacing w:after="240" w:line="360" w:lineRule="auto"/>
-        <w:ind w:firstLine="360"/>
-        <w:jc w:val="both"/>
-        <w:rPr>
-          <w:rFonts w:ascii="Times New Roman" w:hAnsi="Times New Roman"/>
-          <w:sz w:val="24"/>
-          <w:szCs w:val="24"/>
-        </w:rPr>
-      </w:pPr>
-      <w:r>
-        <w:rPr>
-          <w:rFonts w:ascii="Times New Roman" w:hAnsi="Times New Roman"/>
-          <w:sz w:val="24"/>
-          <w:szCs w:val="24"/>
-        </w:rPr>
-        <w:t>Las técnicas de recolección de datos son las distintas formas o maneras de obtener la información. Por ejemplo; la observación directa, entrevista, entrevista informal, entre otros.</w:t>
-      </w:r>
-    </w:p>
-    <w:p>
-      <w:pPr>
-        <w:spacing w:after="240" w:line="360" w:lineRule="auto"/>
-        <w:ind w:firstLine="360"/>
-        <w:jc w:val="both"/>
-        <w:rPr>
-          <w:rFonts w:ascii="Times New Roman" w:hAnsi="Times New Roman"/>
-          <w:sz w:val="24"/>
-          <w:szCs w:val="24"/>
-        </w:rPr>
-      </w:pPr>
-      <w:r>
-        <w:rPr>
-          <w:rFonts w:ascii="Times New Roman" w:hAnsi="Times New Roman"/>
-          <w:sz w:val="24"/>
-          <w:szCs w:val="24"/>
-        </w:rPr>
-        <w:t>La entrevista, según Colas y Hernández citado por González (2009), es “la recogida de información a través de un proceso de comunicación, en el transcurso del cual el entrevistado responde a cuestiones previamente diseñadas en función de las dimensiones que se pretenden estudiar planteadas por el entrevistador” (p.83). Las entrevistas se dividen en estructuradas, semi-estructuradas, informales, no estructuradas o abiertas.</w:t>
-      </w:r>
-    </w:p>
-    <w:p>
-      <w:pPr>
-        <w:spacing w:after="240" w:line="360" w:lineRule="auto"/>
-        <w:ind w:firstLine="360"/>
-        <w:jc w:val="both"/>
-        <w:rPr>
-          <w:rFonts w:ascii="Times New Roman" w:hAnsi="Times New Roman"/>
-          <w:sz w:val="24"/>
-          <w:szCs w:val="24"/>
-        </w:rPr>
-      </w:pPr>
-      <w:r>
-        <w:rPr>
-          <w:rFonts w:ascii="Times New Roman" w:hAnsi="Times New Roman"/>
-          <w:sz w:val="24"/>
-          <w:szCs w:val="24"/>
-        </w:rPr>
-        <w:t>La técnica utilizada fue una entrevista</w:t>
-      </w:r>
-      <w:r>
-        <w:rPr>
-          <w:rFonts w:ascii="Times New Roman" w:hAnsi="Times New Roman"/>
-          <w:sz w:val="24"/>
-          <w:szCs w:val="24"/>
-        </w:rPr>
-        <w:t xml:space="preserve"> formal, semi estructurada en dos fases de 9 ítems </w:t>
-      </w:r>
-      <w:r>
-        <w:rPr>
-          <w:rFonts w:ascii="Times New Roman" w:hAnsi="Times New Roman"/>
-          <w:sz w:val="24"/>
-          <w:szCs w:val="24"/>
-        </w:rPr>
-        <w:t>en la primera fase las cuales permitieron conocer el proceso actual dentro de la organización a la hora de realizar el proceso a automatizar. Luego en la segunda fase se plasmaron 11 ítems para conocer cuál será la información que debe manejar el sistema</w:t>
-      </w:r>
-      <w:r>
-        <w:rPr>
-          <w:rFonts w:ascii="Times New Roman" w:hAnsi="Times New Roman"/>
-          <w:sz w:val="24"/>
-          <w:szCs w:val="24"/>
-        </w:rPr>
-        <w:t xml:space="preserve"> preguntas </w:t>
-      </w:r>
-      <w:r>
-        <w:rPr>
-          <w:rFonts w:ascii="Times New Roman" w:hAnsi="Times New Roman"/>
-          <w:sz w:val="24"/>
-          <w:szCs w:val="24"/>
-        </w:rPr>
-        <w:t xml:space="preserve"> que fueron </w:t>
-      </w:r>
-      <w:r>
-        <w:rPr>
-          <w:rFonts w:ascii="Times New Roman" w:hAnsi="Times New Roman"/>
-          <w:sz w:val="24"/>
-          <w:szCs w:val="24"/>
-        </w:rPr>
-        <w:t>realizada</w:t>
-      </w:r>
-      <w:r>
-        <w:rPr>
-          <w:rFonts w:ascii="Times New Roman" w:hAnsi="Times New Roman"/>
-          <w:sz w:val="24"/>
-          <w:szCs w:val="24"/>
-        </w:rPr>
-        <w:t>s</w:t>
-      </w:r>
-      <w:r>
-        <w:rPr>
-          <w:rFonts w:ascii="Times New Roman" w:hAnsi="Times New Roman"/>
-          <w:sz w:val="24"/>
-          <w:szCs w:val="24"/>
-        </w:rPr>
-        <w:t xml:space="preserve"> a la jefa del departamento del PNFI de la UPTAEB, por medio de ella se pudo evidenciar que en dicho departamento existe una comisión de horarios el cual se encarga de las asignaciones de cargas académicas de los profesores que allí laboran, la cual necesita ser automatizada, ya que el control y la asignación dichos horarios de llevan de forma manual, logrando conocer la necesidad de implementar un sistema automatizado de gestión de horario para el departamento de PNFI de la UPTAEB. </w:t>
+          <w:sz w:val="24"/>
+          <w:szCs w:val="24"/>
+        </w:rPr>
+        <w:t>Corresponde a todo lo referente con la caracterización de la comunidad (Reseña histórica, Naturaleza de la organización), Descripción del diagnostico situacional (</w:t>
+      </w:r>
+      <w:r>
+        <w:rPr>
+          <w:rFonts w:ascii="Times New Roman" w:hAnsi="Times New Roman"/>
+          <w:sz w:val="24"/>
+          <w:szCs w:val="24"/>
+        </w:rPr>
+        <w:t>Técnicas e instrumentos de recolección de datos,</w:t>
+      </w:r>
+      <w:r>
+        <w:rPr>
+          <w:rFonts w:ascii="Times New Roman" w:hAnsi="Times New Roman"/>
+          <w:sz w:val="24"/>
+          <w:szCs w:val="24"/>
+        </w:rPr>
+        <w:t xml:space="preserve"> </w:t>
+      </w:r>
+      <w:r>
+        <w:rPr>
+          <w:rFonts w:ascii="Times New Roman" w:hAnsi="Times New Roman"/>
+          <w:sz w:val="24"/>
+          <w:szCs w:val="24"/>
+        </w:rPr>
+        <w:t>Análisis e interpretación de la información</w:t>
+      </w:r>
+      <w:r>
+        <w:rPr>
+          <w:rFonts w:ascii="Times New Roman" w:hAnsi="Times New Roman"/>
+          <w:sz w:val="24"/>
+          <w:szCs w:val="24"/>
+        </w:rPr>
+        <w:t xml:space="preserve">, </w:t>
+      </w:r>
+      <w:r>
+        <w:rPr>
+          <w:rFonts w:ascii="Times New Roman" w:hAnsi="Times New Roman"/>
+          <w:b/>
+          <w:sz w:val="24"/>
+          <w:szCs w:val="24"/>
+        </w:rPr>
+        <w:t>Problemas, necesidades o intereses del contexto</w:t>
+      </w:r>
+      <w:r>
+        <w:rPr>
+          <w:rFonts w:ascii="Times New Roman" w:hAnsi="Times New Roman"/>
+          <w:b/>
+          <w:sz w:val="24"/>
+          <w:szCs w:val="24"/>
+        </w:rPr>
+        <w:t>, Modelo del negocio,  Descripción de casos de uso</w:t>
+      </w:r>
+    </w:p>
+    <w:p>
+      <w:pPr>
+        <w:spacing w:line="360" w:lineRule="auto"/>
+        <w:rPr>
+          <w:rFonts w:ascii="Times New Roman" w:hAnsi="Times New Roman"/>
+          <w:sz w:val="24"/>
+          <w:szCs w:val="24"/>
+          <w:lang w:val="es-US"/>
+        </w:rPr>
+      </w:pPr>
+    </w:p>
+    <w:p>
+      <w:pPr>
+        <w:spacing w:line="360" w:lineRule="auto"/>
+        <w:jc w:val="center"/>
+        <w:rPr>
+          <w:rFonts w:ascii="Times New Roman" w:hAnsi="Times New Roman"/>
+          <w:b/>
+          <w:sz w:val="24"/>
+          <w:szCs w:val="24"/>
+        </w:rPr>
+      </w:pPr>
+    </w:p>
+    <w:p>
+      <w:pPr>
+        <w:spacing w:line="360" w:lineRule="auto"/>
+        <w:jc w:val="center"/>
+        <w:rPr>
+          <w:rFonts w:ascii="Times New Roman" w:hAnsi="Times New Roman"/>
+          <w:b/>
+          <w:sz w:val="24"/>
+          <w:szCs w:val="24"/>
+        </w:rPr>
+      </w:pPr>
+      <w:r>
+        <w:rPr>
+          <w:rFonts w:ascii="Times New Roman" w:hAnsi="Times New Roman"/>
+          <w:b/>
+          <w:sz w:val="24"/>
+          <w:szCs w:val="24"/>
+        </w:rPr>
+        <w:t>CAPÍTULO I: DESCRIPCIÓN DEL PROYECTO</w:t>
+      </w:r>
+    </w:p>
+    <w:p>
+      <w:pPr>
+        <w:spacing w:line="360" w:lineRule="auto"/>
+        <w:jc w:val="both"/>
+        <w:rPr>
+          <w:rFonts w:ascii="Times New Roman" w:hAnsi="Times New Roman"/>
+          <w:b/>
+          <w:bCs/>
+          <w:sz w:val="24"/>
+          <w:szCs w:val="24"/>
+        </w:rPr>
+      </w:pPr>
+      <w:r>
+        <w:rPr>
+          <w:rFonts w:ascii="Times New Roman" w:hAnsi="Times New Roman"/>
+          <w:b/>
+          <w:bCs/>
+          <w:sz w:val="24"/>
+          <w:szCs w:val="24"/>
+        </w:rPr>
+        <w:t>1. Descripción del Contexto.</w:t>
+      </w:r>
+    </w:p>
+    <w:p>
+      <w:pPr>
+        <w:spacing w:line="360" w:lineRule="auto"/>
+        <w:jc w:val="both"/>
+        <w:rPr>
+          <w:rFonts w:ascii="Times New Roman" w:hAnsi="Times New Roman"/>
+          <w:b/>
+          <w:bCs/>
+          <w:sz w:val="24"/>
+          <w:szCs w:val="24"/>
+        </w:rPr>
+      </w:pPr>
+      <w:r>
+        <w:rPr>
+          <w:rFonts w:ascii="Times New Roman" w:hAnsi="Times New Roman"/>
+          <w:b/>
+          <w:bCs/>
+          <w:sz w:val="24"/>
+          <w:szCs w:val="24"/>
+        </w:rPr>
+        <w:t>1.1 Caracterización de la comunidad</w:t>
+      </w:r>
+    </w:p>
+    <w:p>
+      <w:pPr>
+        <w:overflowPunct w:val="0"/>
+        <w:autoSpaceDE w:val="0"/>
+        <w:autoSpaceDN w:val="0"/>
+        <w:spacing w:line="360" w:lineRule="auto"/>
+        <w:ind w:firstLine="708"/>
+        <w:jc w:val="both"/>
+        <w:rPr>
+          <w:rFonts w:ascii="Times New Roman" w:hAnsi="Times New Roman"/>
+          <w:b/>
+          <w:sz w:val="24"/>
+          <w:szCs w:val="24"/>
+        </w:rPr>
+      </w:pPr>
+      <w:r>
+        <w:rPr>
+          <w:rFonts w:ascii="Times New Roman" w:hAnsi="Times New Roman"/>
+          <w:b/>
+          <w:sz w:val="24"/>
+          <w:szCs w:val="24"/>
+        </w:rPr>
+        <w:t>a. Reseña histórica.</w:t>
+      </w:r>
+    </w:p>
+    <w:p>
+      <w:pPr>
+        <w:overflowPunct w:val="0"/>
+        <w:autoSpaceDE w:val="0"/>
+        <w:autoSpaceDN w:val="0"/>
+        <w:spacing w:line="360" w:lineRule="auto"/>
+        <w:ind w:firstLine="708"/>
+        <w:jc w:val="both"/>
+        <w:rPr>
+          <w:rFonts w:ascii="Times New Roman" w:hAnsi="Times New Roman"/>
+          <w:b/>
+          <w:bCs/>
+          <w:sz w:val="24"/>
+          <w:szCs w:val="24"/>
+        </w:rPr>
+      </w:pPr>
+      <w:r>
+        <w:rPr>
+          <w:rFonts w:ascii="Times New Roman" w:hAnsi="Times New Roman"/>
+          <w:sz w:val="24"/>
+          <w:szCs w:val="24"/>
+        </w:rPr>
+        <w:t>La Universidad Politécnica Territorial Andrés Eloy Blanco (U.P.T.A.E.B.) Se encuentra  en el Estado Lara en la cuidad de Barquisimeto, municipio Iribarren, parroquia Juan de Villegas, al norte con Avenida Los Horcones, al sur con Avenida Landaeta y el Aeropuerto Internacional “Jacinto Lara”, al este con Avenida La Salle y al oeste con La Base Aérea “Teniente Vicente Landaeta Gil”. Donde se le puede observar su ubicación geográfica</w:t>
+      </w:r>
+      <w:r>
+        <w:rPr>
+          <w:rFonts w:ascii="Times New Roman" w:hAnsi="Times New Roman"/>
+          <w:sz w:val="24"/>
+          <w:szCs w:val="24"/>
+        </w:rPr>
+        <w:t xml:space="preserve"> en el anexo 1.</w:t>
+      </w:r>
+    </w:p>
+    <w:p>
+      <w:pPr>
+        <w:spacing w:line="360" w:lineRule="auto"/>
+        <w:jc w:val="both"/>
+        <w:rPr>
+          <w:rFonts w:ascii="Times New Roman" w:hAnsi="Times New Roman"/>
+          <w:sz w:val="24"/>
+          <w:szCs w:val="24"/>
+        </w:rPr>
+      </w:pPr>
+    </w:p>
+    <w:p>
+      <w:pPr>
+        <w:spacing w:line="360" w:lineRule="auto"/>
+        <w:ind w:firstLine="708"/>
+        <w:jc w:val="both"/>
+        <w:rPr>
+          <w:rFonts w:ascii="Times New Roman" w:hAnsi="Times New Roman"/>
+          <w:sz w:val="24"/>
+          <w:szCs w:val="24"/>
+        </w:rPr>
+      </w:pPr>
+      <w:r>
+        <w:rPr>
+          <w:rFonts w:ascii="Times New Roman" w:hAnsi="Times New Roman"/>
+          <w:sz w:val="24"/>
+          <w:szCs w:val="24"/>
+        </w:rPr>
+        <w:t>Por otra parte, Esta instancia fue creada el día 16 de Julio de 2010, por iniciativa del presidente de la República Bolivariana de Venezuela, Hugo Rafael Chávez Frías, como política de Estado para la Transformación de la Educación Universitaria en Venezuela con la creación de la Misión Alma Mater. Según el decreto 7.569 publicado en Gaceta Oficial 5.987, esta misión fue creada para fundar nuevas universidades, orientadas a construir un nuevo modelo académico comprometido con los principios de inclusión y equidad.</w:t>
+      </w:r>
+    </w:p>
+    <w:p>
+      <w:pPr>
+        <w:spacing w:line="360" w:lineRule="auto"/>
+        <w:ind w:firstLine="708"/>
+        <w:jc w:val="both"/>
+        <w:rPr>
+          <w:rFonts w:ascii="Times New Roman" w:hAnsi="Times New Roman"/>
+          <w:sz w:val="24"/>
+          <w:szCs w:val="24"/>
+        </w:rPr>
+      </w:pPr>
+    </w:p>
+    <w:p>
+      <w:pPr>
+        <w:spacing w:line="360" w:lineRule="auto"/>
+        <w:ind w:firstLine="708"/>
+        <w:jc w:val="both"/>
+        <w:rPr>
+          <w:rFonts w:ascii="Times New Roman" w:hAnsi="Times New Roman"/>
+          <w:sz w:val="24"/>
+          <w:szCs w:val="24"/>
+        </w:rPr>
+      </w:pPr>
+      <w:r>
+        <w:rPr>
+          <w:rFonts w:ascii="Times New Roman" w:hAnsi="Times New Roman"/>
+          <w:sz w:val="24"/>
+          <w:szCs w:val="24"/>
+        </w:rPr>
+        <w:t xml:space="preserve">Aun cuando los orígenes de la UPTAEB datan desde 1972 en el entonces Ciclo Básico Superior donde recibieron formación los estudiantes que aspiraban a ingresar a las tres universidades que para la fecha existían en Barquisimeto (UCLA, UPEL y Unexpo). Actualmente dicha casa de estudios desarrolla de manera integral las funciones de </w:t>
       </w:r>
       <w:r>
         <w:rPr>
@@ -1702,80 +1554,340 @@
           <w:szCs w:val="24"/>
         </w:rPr>
         <w:lastRenderedPageBreak/>
-        <w:t xml:space="preserve">Para así mejorar los procesos y optimizar las funcionalidades del </w:t>
-      </w:r>
-      <w:r>
-        <w:rPr>
-          <w:rFonts w:ascii="Times New Roman" w:hAnsi="Times New Roman"/>
-          <w:sz w:val="24"/>
-          <w:szCs w:val="24"/>
-        </w:rPr>
-        <w:t>PNF en informática en esta área.</w:t>
-      </w:r>
-    </w:p>
-    <w:p>
-      <w:pPr>
-        <w:spacing w:line="360" w:lineRule="auto"/>
-        <w:jc w:val="both"/>
-        <w:rPr>
-          <w:rFonts w:ascii="Times New Roman" w:hAnsi="Times New Roman"/>
-          <w:sz w:val="24"/>
-          <w:szCs w:val="24"/>
-        </w:rPr>
-      </w:pPr>
-      <w:r>
-        <w:rPr>
-          <w:rFonts w:ascii="Times New Roman" w:hAnsi="Times New Roman"/>
-          <w:sz w:val="24"/>
-          <w:szCs w:val="24"/>
-        </w:rPr>
-        <w:t xml:space="preserve">     Por medio la entrevista se pudo evidenciar que en dicho departamento existe un proceso de control y  asignación de horarios que actualmente se realiza de forma manual, el cual necesita ser automatizado por medio de un sistema de gestión de horarios.</w:t>
-      </w:r>
-    </w:p>
-    <w:p>
-      <w:pPr>
-        <w:spacing w:line="360" w:lineRule="auto"/>
-        <w:jc w:val="both"/>
-        <w:rPr>
-          <w:rFonts w:ascii="Times New Roman" w:hAnsi="Times New Roman"/>
-          <w:sz w:val="24"/>
-          <w:szCs w:val="24"/>
-        </w:rPr>
-      </w:pPr>
-    </w:p>
-    <w:p>
-      <w:pPr>
-        <w:pStyle w:val="Prrafodelista"/>
-        <w:spacing w:line="360" w:lineRule="auto"/>
-        <w:ind w:left="360"/>
-        <w:jc w:val="both"/>
-        <w:rPr>
-          <w:rFonts w:ascii="Times New Roman" w:hAnsi="Times New Roman"/>
-          <w:sz w:val="24"/>
-          <w:szCs w:val="24"/>
-        </w:rPr>
-      </w:pPr>
-      <w:r>
-        <w:rPr>
-          <w:rFonts w:ascii="Times New Roman" w:hAnsi="Times New Roman"/>
-          <w:sz w:val="24"/>
-          <w:szCs w:val="24"/>
-        </w:rPr>
-        <w:t>Otra técnica implementada fue la de observación directa la cual consiste en la   observación el cual su  técnica de investigación básica, sobre las que se sustentan todas las demás, ya que establece la relación básica entre el sujeto que observa y el objeto que es observado, que es el inicio de toda comprensión de la realidad Según Bunge (727).Debidamente los recursos que se implementaron para llevar a cabo esta técnica fueron un cuaderno de notas y una grabadora de audio lo cual permitió registrar todos los datos del proceso investigativo.</w:t>
-      </w:r>
-    </w:p>
-    <w:p>
-      <w:pPr>
-        <w:pStyle w:val="Prrafodelista"/>
-        <w:spacing w:line="360" w:lineRule="auto"/>
-        <w:ind w:left="360"/>
-        <w:jc w:val="both"/>
-        <w:rPr>
-          <w:rFonts w:ascii="Times New Roman" w:hAnsi="Times New Roman"/>
-          <w:sz w:val="24"/>
-          <w:szCs w:val="24"/>
-        </w:rPr>
-      </w:pPr>
+        <w:t>formación, creación intelectual e integración social a través de los siguientes Programas Nacionales de Formación (PNF): Higiene y Seguridad Laboral, Sistemas de Calidad y Ambient</w:t>
+      </w:r>
+      <w:r>
+        <w:rPr>
+          <w:rFonts w:ascii="Times New Roman" w:hAnsi="Times New Roman"/>
+          <w:sz w:val="24"/>
+          <w:szCs w:val="24"/>
+        </w:rPr>
+        <w:t>e, Agroalimentación,</w:t>
+      </w:r>
+      <w:r>
+        <w:rPr>
+          <w:rFonts w:ascii="Times New Roman" w:hAnsi="Times New Roman"/>
+          <w:sz w:val="24"/>
+          <w:szCs w:val="24"/>
+        </w:rPr>
+        <w:t xml:space="preserve"> Ciencias de la Información, Contaduría Pública, Administración, Turismo, así como Tsu en Deportes. Y más recientemente la Licenciatura en Entrenamiento Deportivo y Distribución y Logística</w:t>
+      </w:r>
+      <w:r>
+        <w:rPr>
+          <w:rFonts w:ascii="Times New Roman" w:hAnsi="Times New Roman"/>
+          <w:sz w:val="24"/>
+          <w:szCs w:val="24"/>
+        </w:rPr>
+        <w:t>.</w:t>
+      </w:r>
+      <w:r>
+        <w:rPr>
+          <w:rFonts w:ascii="Times New Roman" w:hAnsi="Times New Roman"/>
+          <w:sz w:val="24"/>
+          <w:szCs w:val="24"/>
+        </w:rPr>
+        <w:t xml:space="preserve">por último se encuentra  el PNF en Informática. </w:t>
+      </w:r>
+    </w:p>
+    <w:p>
+      <w:pPr>
+        <w:spacing w:line="360" w:lineRule="auto"/>
+        <w:ind w:firstLine="708"/>
+        <w:jc w:val="both"/>
+        <w:rPr>
+          <w:rFonts w:ascii="Times New Roman" w:hAnsi="Times New Roman"/>
+          <w:sz w:val="24"/>
+          <w:szCs w:val="24"/>
+        </w:rPr>
+      </w:pPr>
+      <w:r>
+        <w:rPr>
+          <w:rFonts w:ascii="Times New Roman" w:hAnsi="Times New Roman"/>
+          <w:sz w:val="24"/>
+          <w:szCs w:val="24"/>
+        </w:rPr>
+        <w:t xml:space="preserve">El Plan Nacional de Formación </w:t>
+      </w:r>
+      <w:r>
+        <w:rPr>
+          <w:rFonts w:ascii="Times New Roman" w:hAnsi="Times New Roman"/>
+          <w:sz w:val="24"/>
+          <w:szCs w:val="24"/>
+        </w:rPr>
+        <w:t>en Informática</w:t>
+      </w:r>
+      <w:r>
+        <w:rPr>
+          <w:rFonts w:ascii="Times New Roman" w:hAnsi="Times New Roman"/>
+          <w:sz w:val="24"/>
+          <w:szCs w:val="24"/>
+        </w:rPr>
+        <w:t xml:space="preserve"> es un conjunto de estudios y actividades académicas conducentes a títulos, grados o certificados a nivel superior, creada por la iniciativa del ejecutivo nacional a través del poder popular para la educación.</w:t>
+      </w:r>
+    </w:p>
+    <w:p>
+      <w:pPr>
+        <w:spacing w:line="360" w:lineRule="auto"/>
+        <w:ind w:firstLine="708"/>
+        <w:jc w:val="both"/>
+        <w:rPr>
+          <w:rFonts w:ascii="Times New Roman" w:hAnsi="Times New Roman"/>
+          <w:sz w:val="24"/>
+          <w:szCs w:val="24"/>
+        </w:rPr>
+      </w:pPr>
+    </w:p>
+    <w:p>
+      <w:pPr>
+        <w:spacing w:line="360" w:lineRule="auto"/>
+        <w:ind w:firstLine="708"/>
+        <w:jc w:val="both"/>
+        <w:rPr>
+          <w:rFonts w:ascii="Times New Roman" w:hAnsi="Times New Roman"/>
+          <w:sz w:val="24"/>
+          <w:szCs w:val="24"/>
+        </w:rPr>
+      </w:pPr>
+    </w:p>
+    <w:p>
+      <w:pPr>
+        <w:spacing w:line="360" w:lineRule="auto"/>
+        <w:jc w:val="both"/>
+        <w:rPr>
+          <w:rFonts w:ascii="Times New Roman" w:hAnsi="Times New Roman"/>
+          <w:b/>
+          <w:bCs/>
+          <w:sz w:val="24"/>
+          <w:szCs w:val="24"/>
+        </w:rPr>
+      </w:pPr>
+      <w:r>
+        <w:rPr>
+          <w:rFonts w:ascii="Times New Roman" w:hAnsi="Times New Roman"/>
+          <w:b/>
+          <w:bCs/>
+          <w:sz w:val="24"/>
+          <w:szCs w:val="24"/>
+        </w:rPr>
+        <w:t>b.</w:t>
+      </w:r>
+      <w:r>
+        <w:rPr>
+          <w:rFonts w:ascii="Times New Roman" w:hAnsi="Times New Roman"/>
+          <w:b/>
+          <w:bCs/>
+          <w:sz w:val="24"/>
+          <w:szCs w:val="24"/>
+        </w:rPr>
+        <w:t xml:space="preserve"> Naturaleza de la organización</w:t>
+      </w:r>
+    </w:p>
+    <w:p>
+      <w:pPr>
+        <w:spacing w:line="360" w:lineRule="auto"/>
+        <w:jc w:val="both"/>
+        <w:rPr>
+          <w:rFonts w:ascii="Times New Roman" w:hAnsi="Times New Roman"/>
+          <w:sz w:val="24"/>
+          <w:szCs w:val="24"/>
+        </w:rPr>
+      </w:pPr>
+    </w:p>
+    <w:p>
+      <w:pPr>
+        <w:pStyle w:val="Default"/>
+        <w:spacing w:line="360" w:lineRule="auto"/>
+        <w:ind w:firstLine="708"/>
+        <w:jc w:val="both"/>
+      </w:pPr>
+      <w:r>
+        <w:t>Se encuentra en el estado Lara, municipio Iribarren, parroquia Juan de Villegas y Ubicada dentro del perímetro Urbano de la ciudad de Barquisimeto en la parte oeste de la av. la Salle con Av. los Horcones. Dicha organización cuenta con el PNF de informática creado el 20 de mayo del 2007 y cuenta con su sede central en el edificio Giraluna por la entrada al final del pasillo principal a mano derecha se encuentra el departamento de informática  en el quinto cubículo de la Universidad Politécnica Territorial “Andrés Eloy Blanco” del cual estará centrado este proyecto. Donde se puede observar en el anexo 2 su ubicación.</w:t>
+      </w:r>
+    </w:p>
+    <w:p>
+      <w:pPr>
+        <w:spacing w:line="360" w:lineRule="auto"/>
+        <w:ind w:firstLine="708"/>
+        <w:rPr>
+          <w:rFonts w:ascii="Times New Roman" w:hAnsi="Times New Roman"/>
+          <w:sz w:val="24"/>
+          <w:szCs w:val="24"/>
+        </w:rPr>
+      </w:pPr>
+      <w:r>
+        <w:rPr>
+          <w:rFonts w:ascii="Times New Roman" w:hAnsi="Times New Roman"/>
+          <w:sz w:val="24"/>
+          <w:szCs w:val="24"/>
+        </w:rPr>
+        <w:t>.</w:t>
+      </w:r>
+    </w:p>
+    <w:p>
+      <w:pPr>
+        <w:spacing w:line="360" w:lineRule="auto"/>
+        <w:jc w:val="both"/>
+        <w:rPr>
+          <w:rFonts w:ascii="Times New Roman" w:hAnsi="Times New Roman"/>
+          <w:sz w:val="24"/>
+          <w:szCs w:val="24"/>
+        </w:rPr>
+      </w:pPr>
+    </w:p>
+    <w:p>
+      <w:pPr>
+        <w:spacing w:line="360" w:lineRule="auto"/>
+        <w:ind w:firstLine="708"/>
+        <w:jc w:val="both"/>
+        <w:rPr>
+          <w:rFonts w:ascii="Times New Roman" w:hAnsi="Times New Roman"/>
+          <w:sz w:val="24"/>
+          <w:szCs w:val="24"/>
+        </w:rPr>
+      </w:pPr>
+      <w:r>
+        <w:rPr>
+          <w:rFonts w:ascii="Times New Roman" w:hAnsi="Times New Roman"/>
+          <w:sz w:val="24"/>
+          <w:szCs w:val="24"/>
+        </w:rPr>
+        <w:t xml:space="preserve">El Plan Nacional de Formación (PNF) es un conjunto de estudios y actividades académicas conducentes a títulos, grados o certificados a nivel superior, creada por la iniciativa del ejecutivo nacional a través del poder popular para la educación. Su objetivo es la formación de profesionales con alto sentido de ética, justicia, equidad y comprometidos con la nación, con una visión y una posición de defensa integrada al país, capaz de producir buenas tecnologías y con capacidad de adaptarlas a las exigencias del mundo moderno. En su concepción más humilde se refiere a un programa nacional de inclusión y participación de ciudadanos y ciudadanas con mayores oportunidades de estudio y desarrollo a nivel </w:t>
+      </w:r>
+      <w:r>
+        <w:rPr>
+          <w:rFonts w:ascii="Times New Roman" w:hAnsi="Times New Roman"/>
+          <w:sz w:val="24"/>
+          <w:szCs w:val="24"/>
+        </w:rPr>
+        <w:lastRenderedPageBreak/>
+        <w:t>profesional reforzando los valores morales de cada individuo.</w:t>
+      </w:r>
+    </w:p>
+    <w:p>
+      <w:pPr>
+        <w:spacing w:line="360" w:lineRule="auto"/>
+        <w:jc w:val="both"/>
+        <w:rPr>
+          <w:rFonts w:ascii="Times New Roman" w:hAnsi="Times New Roman"/>
+          <w:sz w:val="24"/>
+          <w:szCs w:val="24"/>
+        </w:rPr>
+      </w:pPr>
+    </w:p>
+    <w:p>
+      <w:pPr>
+        <w:spacing w:line="360" w:lineRule="auto"/>
+        <w:jc w:val="both"/>
+        <w:rPr>
+          <w:rFonts w:ascii="Times New Roman" w:hAnsi="Times New Roman"/>
+          <w:sz w:val="24"/>
+          <w:szCs w:val="24"/>
+        </w:rPr>
+      </w:pPr>
+      <w:r>
+        <w:rPr>
+          <w:rFonts w:ascii="Times New Roman" w:hAnsi="Times New Roman"/>
+          <w:sz w:val="24"/>
+          <w:szCs w:val="24"/>
+        </w:rPr>
+        <w:t xml:space="preserve">      Por otra parte, y partiendo de la conceptualización anterior se encuentra igualmente importante el PNFI. Este es un Programa Nacional de Formación en Informática diseñado a partir del conjunto de saberes, prácticas y convivencias a lograr en un profesional que maneje el tratamiento automatizado de la información y su tecnología; así como elementos y valores como la responsabilidad, el compromiso, la ética, la solidaridad, la justicia, la calidad, y respeto al medio ambiente como pilares fundamentales de la formación profesional de los participantes.</w:t>
+      </w:r>
+    </w:p>
+    <w:p>
+      <w:pPr>
+        <w:spacing w:line="360" w:lineRule="auto"/>
+        <w:jc w:val="both"/>
+        <w:rPr>
+          <w:rFonts w:ascii="Times New Roman" w:hAnsi="Times New Roman"/>
+          <w:sz w:val="24"/>
+          <w:szCs w:val="24"/>
+        </w:rPr>
+      </w:pPr>
+    </w:p>
+    <w:p>
+      <w:pPr>
+        <w:spacing w:line="360" w:lineRule="auto"/>
+        <w:jc w:val="both"/>
+        <w:rPr>
+          <w:rFonts w:ascii="Times New Roman" w:hAnsi="Times New Roman"/>
+          <w:sz w:val="24"/>
+          <w:szCs w:val="24"/>
+        </w:rPr>
+      </w:pPr>
+      <w:r>
+        <w:rPr>
+          <w:rFonts w:ascii="Times New Roman" w:hAnsi="Times New Roman"/>
+          <w:sz w:val="24"/>
+          <w:szCs w:val="24"/>
+        </w:rPr>
+        <w:t>Su estructura curricular se fundamenta en cinco (5) ejes temáticos para la construcción del conocimiento como el Proyecto Socio Tecnoló</w:t>
+      </w:r>
+      <w:r>
+        <w:rPr>
+          <w:rFonts w:ascii="Times New Roman" w:hAnsi="Times New Roman"/>
+          <w:sz w:val="24"/>
+          <w:szCs w:val="24"/>
+        </w:rPr>
+        <w:t xml:space="preserve">gico como núcleo central del programa nacional de información </w:t>
+      </w:r>
+      <w:r>
+        <w:rPr>
+          <w:rFonts w:ascii="Times New Roman" w:hAnsi="Times New Roman"/>
+          <w:sz w:val="24"/>
+          <w:szCs w:val="24"/>
+        </w:rPr>
+        <w:t>en informatica</w:t>
+      </w:r>
+      <w:r>
+        <w:rPr>
+          <w:rFonts w:ascii="Times New Roman" w:hAnsi="Times New Roman"/>
+          <w:sz w:val="24"/>
+          <w:szCs w:val="24"/>
+        </w:rPr>
+        <w:t xml:space="preserve"> el eje de Formación Crítica, el eje Epistemológico-Heurístico, Socio-Cultural-Económico-Histórico-Ético-Político, Profesional, Estético-Lúdico y el eje Ambiental, con lo cual todo el programa nacional de formación se complementa y cumple con el objetivo de construir el conocimiento fundamentado en las bases establecidas para la educación por la UNESCO (2002): “Aprender a ser, aprender a conocer, aprender a hacer, aprender a convivir y aprender a emprender”.</w:t>
+      </w:r>
+    </w:p>
+    <w:p>
+      <w:pPr>
+        <w:spacing w:line="360" w:lineRule="auto"/>
+        <w:jc w:val="both"/>
+        <w:rPr>
+          <w:rFonts w:ascii="Times New Roman" w:hAnsi="Times New Roman"/>
+          <w:b/>
+          <w:sz w:val="24"/>
+          <w:szCs w:val="24"/>
+        </w:rPr>
+      </w:pPr>
+    </w:p>
+    <w:p>
+      <w:pPr>
+        <w:spacing w:line="360" w:lineRule="auto"/>
+        <w:jc w:val="both"/>
+        <w:rPr>
+          <w:rFonts w:ascii="Times New Roman" w:hAnsi="Times New Roman"/>
+          <w:b/>
+          <w:sz w:val="24"/>
+          <w:szCs w:val="24"/>
+        </w:rPr>
+      </w:pPr>
+      <w:r>
+        <w:rPr>
+          <w:rFonts w:ascii="Times New Roman" w:hAnsi="Times New Roman"/>
+          <w:b/>
+          <w:sz w:val="24"/>
+          <w:szCs w:val="24"/>
+        </w:rPr>
+        <w:t>1.2</w:t>
+      </w:r>
+      <w:r>
+        <w:rPr>
+          <w:rFonts w:ascii="Times New Roman" w:hAnsi="Times New Roman"/>
+          <w:b/>
+          <w:sz w:val="24"/>
+          <w:szCs w:val="24"/>
+        </w:rPr>
+        <w:t>Descripción del Diagnóstico Situacional</w:t>
+      </w:r>
     </w:p>
     <w:p>
       <w:pPr>
@@ -1800,103 +1912,176 @@
           <w:sz w:val="24"/>
           <w:szCs w:val="24"/>
         </w:rPr>
-        <w:t>Análisis e interpretación de la información</w:t>
-      </w:r>
-    </w:p>
-    <w:p>
-      <w:pPr>
-        <w:spacing w:line="360" w:lineRule="auto"/>
-        <w:jc w:val="both"/>
-        <w:rPr>
-          <w:rFonts w:ascii="Times New Roman" w:hAnsi="Times New Roman"/>
-          <w:sz w:val="24"/>
-          <w:szCs w:val="24"/>
-        </w:rPr>
-      </w:pPr>
-      <w:r>
-        <w:rPr>
-          <w:rFonts w:ascii="Times New Roman" w:hAnsi="Times New Roman"/>
-          <w:sz w:val="24"/>
-          <w:szCs w:val="24"/>
-        </w:rPr>
-        <w:t xml:space="preserve">De </w:t>
-      </w:r>
-      <w:r>
-        <w:rPr>
-          <w:rFonts w:ascii="Times New Roman" w:hAnsi="Times New Roman"/>
-          <w:sz w:val="24"/>
-          <w:szCs w:val="24"/>
-        </w:rPr>
-        <w:t>l</w:t>
-      </w:r>
-      <w:r>
-        <w:rPr>
-          <w:rFonts w:ascii="Times New Roman" w:hAnsi="Times New Roman"/>
-          <w:sz w:val="24"/>
-          <w:szCs w:val="24"/>
-        </w:rPr>
-        <w:t>a</w:t>
-      </w:r>
-      <w:r>
-        <w:rPr>
-          <w:rFonts w:ascii="Times New Roman" w:hAnsi="Times New Roman"/>
-          <w:sz w:val="24"/>
-          <w:szCs w:val="24"/>
-        </w:rPr>
-        <w:t>a</w:t>
-      </w:r>
-      <w:r>
-        <w:rPr>
-          <w:rFonts w:ascii="Times New Roman" w:hAnsi="Times New Roman"/>
-          <w:sz w:val="24"/>
-          <w:szCs w:val="24"/>
-        </w:rPr>
-        <w:t>plicación de los instrumentos de información se obtuvo lo siguiente: Los procesos que se realizan en el PNFI a la hora de asignar y gestionar horarios de docentes, los actores que intervienen en estos procesos, las entradas y las salidas que funcionan actualmente, las normas y restricciones a la hora de manejar información de ambientes, docentes, secciones, unidades curriculares, turnos, importante destacar que también fueron aclaradas las deficiencias del sistema actual que se realiza de forma manual.</w:t>
-      </w:r>
-    </w:p>
-    <w:p>
-      <w:pPr>
-        <w:spacing w:line="360" w:lineRule="auto"/>
-        <w:jc w:val="both"/>
-        <w:rPr>
-          <w:rFonts w:ascii="Times New Roman" w:hAnsi="Times New Roman"/>
-          <w:sz w:val="24"/>
-          <w:szCs w:val="24"/>
-        </w:rPr>
-      </w:pPr>
-    </w:p>
-    <w:p>
-      <w:pPr>
-        <w:spacing w:line="360" w:lineRule="auto"/>
-        <w:jc w:val="both"/>
-        <w:rPr>
-          <w:rFonts w:ascii="Times New Roman" w:hAnsi="Times New Roman"/>
-          <w:sz w:val="24"/>
-          <w:szCs w:val="24"/>
-        </w:rPr>
-      </w:pPr>
-      <w:r>
-        <w:rPr>
-          <w:rFonts w:ascii="Times New Roman" w:hAnsi="Times New Roman"/>
-          <w:sz w:val="24"/>
-          <w:szCs w:val="24"/>
-        </w:rPr>
-        <w:t>El proceso a la hora de gestionar los horarios es el siguiente:</w:t>
-      </w:r>
-    </w:p>
-    <w:p>
-      <w:pPr>
-        <w:spacing w:line="360" w:lineRule="auto"/>
-        <w:jc w:val="both"/>
-        <w:rPr>
-          <w:rFonts w:ascii="Times New Roman" w:hAnsi="Times New Roman"/>
-          <w:sz w:val="24"/>
-          <w:szCs w:val="24"/>
-        </w:rPr>
-      </w:pPr>
-    </w:p>
-    <w:p>
-      <w:pPr>
+        <w:t>Técnicas e instrumentos de recolección de datos</w:t>
+      </w:r>
+      <w:r>
+        <w:rPr>
+          <w:rFonts w:ascii="Times New Roman" w:hAnsi="Times New Roman"/>
+          <w:b/>
+          <w:sz w:val="24"/>
+          <w:szCs w:val="24"/>
+        </w:rPr>
+        <w:t>:</w:t>
+      </w:r>
+    </w:p>
+    <w:p>
+      <w:pPr>
+        <w:spacing w:after="240" w:line="360" w:lineRule="auto"/>
+        <w:ind w:firstLine="360"/>
+        <w:jc w:val="both"/>
+        <w:rPr>
+          <w:rFonts w:ascii="Times New Roman" w:hAnsi="Times New Roman"/>
+          <w:sz w:val="24"/>
+          <w:szCs w:val="24"/>
+        </w:rPr>
+      </w:pPr>
+      <w:r>
+        <w:rPr>
+          <w:rFonts w:ascii="Times New Roman" w:hAnsi="Times New Roman"/>
+          <w:sz w:val="24"/>
+          <w:szCs w:val="24"/>
+        </w:rPr>
+        <w:t>Las técnicas de recolección de datos son las distintas formas o maneras de obtener la información. Por ejemplo; la observación directa, entrevista, entrevista informal, entre otros.</w:t>
+      </w:r>
+    </w:p>
+    <w:p>
+      <w:pPr>
+        <w:spacing w:after="240" w:line="360" w:lineRule="auto"/>
+        <w:ind w:firstLine="360"/>
+        <w:jc w:val="both"/>
+        <w:rPr>
+          <w:rFonts w:ascii="Times New Roman" w:hAnsi="Times New Roman"/>
+          <w:sz w:val="24"/>
+          <w:szCs w:val="24"/>
+        </w:rPr>
+      </w:pPr>
+      <w:r>
+        <w:rPr>
+          <w:rFonts w:ascii="Times New Roman" w:hAnsi="Times New Roman"/>
+          <w:sz w:val="24"/>
+          <w:szCs w:val="24"/>
+        </w:rPr>
+        <w:t>La entrevista, según Colas y Hernández citado por González (2009), es “la recogida de información a través de un proceso de comunicación, en el transcurso del cual el entrevistado responde a cuestiones previamente diseñadas en función de las dimensiones que se pretenden estudiar planteadas por el entrevistador” (p.83). Las entrevistas se dividen en estructuradas, semi-estructuradas, informales, no estructuradas o abiertas.</w:t>
+      </w:r>
+    </w:p>
+    <w:p>
+      <w:pPr>
+        <w:spacing w:after="240" w:line="360" w:lineRule="auto"/>
+        <w:ind w:firstLine="360"/>
+        <w:jc w:val="both"/>
+        <w:rPr>
+          <w:rFonts w:ascii="Times New Roman" w:hAnsi="Times New Roman"/>
+          <w:sz w:val="24"/>
+          <w:szCs w:val="24"/>
+        </w:rPr>
+      </w:pPr>
+      <w:r>
+        <w:rPr>
+          <w:rFonts w:ascii="Times New Roman" w:hAnsi="Times New Roman"/>
+          <w:sz w:val="24"/>
+          <w:szCs w:val="24"/>
+        </w:rPr>
+        <w:t>La técnica utilizada fue una entrevista</w:t>
+      </w:r>
+      <w:r>
+        <w:rPr>
+          <w:rFonts w:ascii="Times New Roman" w:hAnsi="Times New Roman"/>
+          <w:sz w:val="24"/>
+          <w:szCs w:val="24"/>
+        </w:rPr>
+        <w:t xml:space="preserve"> formal, semi estructurada en dos fases de 9 ítems </w:t>
+      </w:r>
+      <w:r>
+        <w:rPr>
+          <w:rFonts w:ascii="Times New Roman" w:hAnsi="Times New Roman"/>
+          <w:sz w:val="24"/>
+          <w:szCs w:val="24"/>
+        </w:rPr>
+        <w:lastRenderedPageBreak/>
+        <w:t>en la primera fase las cuales permitieron conocer el proceso actual dentro de la organización a la hora de realizar el proceso a automatizar. Luego en la segunda fase se plasmaron 11 ítems para conocer cuál será la información que debe manejar el sistema</w:t>
+      </w:r>
+      <w:r>
+        <w:rPr>
+          <w:rFonts w:ascii="Times New Roman" w:hAnsi="Times New Roman"/>
+          <w:sz w:val="24"/>
+          <w:szCs w:val="24"/>
+        </w:rPr>
+        <w:t xml:space="preserve"> preguntas </w:t>
+      </w:r>
+      <w:r>
+        <w:rPr>
+          <w:rFonts w:ascii="Times New Roman" w:hAnsi="Times New Roman"/>
+          <w:sz w:val="24"/>
+          <w:szCs w:val="24"/>
+        </w:rPr>
+        <w:t xml:space="preserve"> que fueron </w:t>
+      </w:r>
+      <w:r>
+        <w:rPr>
+          <w:rFonts w:ascii="Times New Roman" w:hAnsi="Times New Roman"/>
+          <w:sz w:val="24"/>
+          <w:szCs w:val="24"/>
+        </w:rPr>
+        <w:t>realizada</w:t>
+      </w:r>
+      <w:r>
+        <w:rPr>
+          <w:rFonts w:ascii="Times New Roman" w:hAnsi="Times New Roman"/>
+          <w:sz w:val="24"/>
+          <w:szCs w:val="24"/>
+        </w:rPr>
+        <w:t>s</w:t>
+      </w:r>
+      <w:r>
+        <w:rPr>
+          <w:rFonts w:ascii="Times New Roman" w:hAnsi="Times New Roman"/>
+          <w:sz w:val="24"/>
+          <w:szCs w:val="24"/>
+        </w:rPr>
+        <w:t xml:space="preserve"> a la jefa del departamento del PNFI de la UPTAEB, por medio de ella se pudo evidenciar que en dicho departamento existe una comisión de horarios el cual se encarga de las asignaciones de cargas académicas de los profesores que allí laboran, la cual necesita ser automatizada, ya que el control y la asignación dichos horarios de llevan de forma manual, logrando conocer la necesidad de implementar un sistema automatizado de gestión de horario para el departamento de PNFI de la UPTAEB. Para así mejorar los procesos y optimizar las funcionalidades del </w:t>
+      </w:r>
+      <w:r>
+        <w:rPr>
+          <w:rFonts w:ascii="Times New Roman" w:hAnsi="Times New Roman"/>
+          <w:sz w:val="24"/>
+          <w:szCs w:val="24"/>
+        </w:rPr>
+        <w:t>PNF en informática en esta área.</w:t>
+      </w:r>
+    </w:p>
+    <w:p>
+      <w:pPr>
+        <w:spacing w:line="360" w:lineRule="auto"/>
+        <w:jc w:val="both"/>
+        <w:rPr>
+          <w:rFonts w:ascii="Times New Roman" w:hAnsi="Times New Roman"/>
+          <w:sz w:val="24"/>
+          <w:szCs w:val="24"/>
+        </w:rPr>
+      </w:pPr>
+      <w:r>
+        <w:rPr>
+          <w:rFonts w:ascii="Times New Roman" w:hAnsi="Times New Roman"/>
+          <w:sz w:val="24"/>
+          <w:szCs w:val="24"/>
+        </w:rPr>
+        <w:t xml:space="preserve">     Por medio la entrevista se pudo evidenciar que en dicho departamento existe un proceso de control y  asignación de horarios que actualmente se realiza de forma manual, el cual necesita ser automatizado por medio de un sistema de gestión de horarios.</w:t>
+      </w:r>
+    </w:p>
+    <w:p>
+      <w:pPr>
+        <w:spacing w:line="360" w:lineRule="auto"/>
+        <w:jc w:val="both"/>
+        <w:rPr>
+          <w:rFonts w:ascii="Times New Roman" w:hAnsi="Times New Roman"/>
+          <w:sz w:val="24"/>
+          <w:szCs w:val="24"/>
+        </w:rPr>
+      </w:pPr>
+    </w:p>
+    <w:p>
+      <w:pPr>
+        <w:pStyle w:val="Prrafodelista"/>
         <w:spacing w:line="360" w:lineRule="auto"/>
         <w:ind w:left="360"/>
         <w:jc w:val="both"/>
@@ -1912,80 +2097,12 @@
           <w:sz w:val="24"/>
           <w:szCs w:val="24"/>
         </w:rPr>
-        <w:t xml:space="preserve"> El jefe del control de actividades académicas </w:t>
-      </w:r>
-      <w:commentRangeStart w:id="0"/>
-      <w:commentRangeStart w:id="1"/>
-      <w:r>
-        <w:rPr>
-          <w:rFonts w:ascii="Times New Roman" w:hAnsi="Times New Roman"/>
-          <w:sz w:val="24"/>
-          <w:szCs w:val="24"/>
-        </w:rPr>
-        <w:t>envía</w:t>
-      </w:r>
-      <w:commentRangeEnd w:id="0"/>
-      <w:r>
-        <w:rPr>
-          <w:rStyle w:val="Refdecomentario"/>
-        </w:rPr>
-        <w:commentReference w:id="0"/>
-      </w:r>
-      <w:commentRangeEnd w:id="1"/>
-      <w:r>
-        <w:rPr>
-          <w:rStyle w:val="Refdecomentario"/>
-        </w:rPr>
-        <w:commentReference w:id="1"/>
-      </w:r>
-      <w:r>
-        <w:rPr>
-          <w:rFonts w:ascii="Times New Roman" w:hAnsi="Times New Roman"/>
-          <w:sz w:val="24"/>
-          <w:szCs w:val="24"/>
-        </w:rPr>
-        <w:t xml:space="preserve"> una comunicación la cual es recibida por el jefe de departamento del PNFI en el cual se establecen las fechas de auditorías de las secciones.</w:t>
-      </w:r>
-    </w:p>
-    <w:p>
-      <w:pPr>
-        <w:spacing w:line="360" w:lineRule="auto"/>
-        <w:ind w:left="360"/>
-        <w:jc w:val="both"/>
-        <w:rPr>
-          <w:rFonts w:ascii="Times New Roman" w:hAnsi="Times New Roman"/>
-          <w:sz w:val="24"/>
-          <w:szCs w:val="24"/>
-        </w:rPr>
-      </w:pPr>
-      <w:r>
-        <w:rPr>
-          <w:rFonts w:ascii="Times New Roman" w:hAnsi="Times New Roman"/>
-          <w:sz w:val="24"/>
-          <w:szCs w:val="24"/>
-        </w:rPr>
-        <w:t xml:space="preserve">Se da inicio a la  revisión de horarios de secciones, ubicación de horas y aulas por parte de la Integrante de la comisión de clasificación docente encargada de los horarios la cual en este caso es la ProfLeany Gonzales, luego que se concluya la revisión de los </w:t>
-      </w:r>
-      <w:r>
-        <w:rPr>
-          <w:rFonts w:ascii="Times New Roman" w:hAnsi="Times New Roman"/>
-          <w:sz w:val="24"/>
-          <w:szCs w:val="24"/>
-        </w:rPr>
-        <w:lastRenderedPageBreak/>
-        <w:t>horarios de secciones se actualiza el aulario así como también se transcribe el horario de las secciones en el sistema Sigest, luego la ProfLeany se encarga de distribuir las UC a los diferentes docentes así como de realizar el llenado de las horas correspondientes de cada docente y esa información es posteriormente almacenada en un archivo de calc, al finalizar este proceso tanto la coordinación de organización docente como la Coordinadora del PNFI aprueban el horario correspondiente a los diferentes docentes y posteriormente se publican dichos horarios en la cartelera del departamento, por último se envía una copia del horario</w:t>
-      </w:r>
-      <w:r>
-        <w:rPr>
-          <w:rFonts w:ascii="Times New Roman" w:hAnsi="Times New Roman"/>
-          <w:sz w:val="24"/>
-          <w:szCs w:val="24"/>
-        </w:rPr>
-        <w:t xml:space="preserve"> al vicerrectorado académico.  </w:t>
-      </w:r>
-    </w:p>
-    <w:p>
-      <w:pPr>
+        <w:t>Otra técnica implementada fue la de observación directa la cual consiste en la   observación el cual su  técnica de investigación básica, sobre las que se sustentan todas las demás, ya que establece la relación básica entre el sujeto que observa y el objeto que es observado, que es el inicio de toda comprensión de la realidad Según Bunge (727).Debidamente los recursos que se implementaron para llevar a cabo esta técnica fueron un cuaderno de notas y una grabadora de audio lo cual permitió registrar todos los datos del proceso investigativo.</w:t>
+      </w:r>
+    </w:p>
+    <w:p>
+      <w:pPr>
+        <w:pStyle w:val="Prrafodelista"/>
         <w:spacing w:line="360" w:lineRule="auto"/>
         <w:ind w:left="360"/>
         <w:jc w:val="both"/>
@@ -2019,152 +2136,266 @@
           <w:sz w:val="24"/>
           <w:szCs w:val="24"/>
         </w:rPr>
-        <w:t>Problemas, necesidades o intereses del contexto</w:t>
-      </w:r>
-    </w:p>
-    <w:p>
-      <w:pPr>
-        <w:spacing w:line="360" w:lineRule="auto"/>
-        <w:jc w:val="both"/>
-        <w:rPr>
-          <w:rFonts w:ascii="Times New Roman" w:hAnsi="Times New Roman"/>
-          <w:sz w:val="24"/>
-          <w:szCs w:val="24"/>
-        </w:rPr>
-      </w:pPr>
-      <w:r>
-        <w:rPr>
-          <w:rFonts w:ascii="Times New Roman" w:hAnsi="Times New Roman"/>
-          <w:sz w:val="24"/>
-          <w:szCs w:val="24"/>
-        </w:rPr>
-        <w:t xml:space="preserve">Teniendo en cuenta que durante las visitas realizadas a la </w:t>
-      </w:r>
-      <w:commentRangeStart w:id="2"/>
-      <w:r>
-        <w:rPr>
-          <w:rFonts w:ascii="Times New Roman" w:hAnsi="Times New Roman"/>
-          <w:sz w:val="24"/>
-          <w:szCs w:val="24"/>
-        </w:rPr>
-        <w:t>comunidad</w:t>
-      </w:r>
-      <w:commentRangeEnd w:id="2"/>
-      <w:r>
-        <w:rPr>
-          <w:rStyle w:val="Refdecomentario"/>
-        </w:rPr>
-        <w:commentReference w:id="2"/>
-      </w:r>
-      <w:r>
-        <w:rPr>
-          <w:rFonts w:ascii="Times New Roman" w:hAnsi="Times New Roman"/>
-          <w:sz w:val="24"/>
-          <w:szCs w:val="24"/>
-        </w:rPr>
-        <w:t xml:space="preserve"> se aplicó la técnica de la entrevista para la recolección de datos se determinó que la principal necesidad es no poseer un sistema que automatice la gestión de horarios dentro del departamento del PNFI</w:t>
-      </w:r>
-      <w:r>
-        <w:rPr>
-          <w:rFonts w:ascii="Times New Roman" w:hAnsi="Times New Roman"/>
-          <w:sz w:val="24"/>
-          <w:szCs w:val="24"/>
-        </w:rPr>
-        <w:t>debida de las tareas que allí se realizan actualmente con la asignación de carga horaria a los docentes,</w:t>
-      </w:r>
-      <w:r>
-        <w:rPr>
-          <w:rFonts w:ascii="Times New Roman" w:hAnsi="Times New Roman"/>
-          <w:sz w:val="24"/>
-          <w:szCs w:val="24"/>
-        </w:rPr>
-        <w:t xml:space="preserve"> proceso que se viene dando de manera manual y en ocasiones genera choque de horarios e</w:t>
-      </w:r>
-      <w:r>
-        <w:rPr>
-          <w:rFonts w:ascii="Times New Roman" w:hAnsi="Times New Roman"/>
-          <w:sz w:val="24"/>
-          <w:szCs w:val="24"/>
-        </w:rPr>
-        <w:t>ntre docentes ,cabe destacar por otra parte el factor de error humanos donde es  una de las principales desventaja del sistema actual.</w:t>
-      </w:r>
-    </w:p>
-    <w:p>
-      <w:pPr>
-        <w:spacing w:line="360" w:lineRule="auto"/>
-        <w:jc w:val="both"/>
-        <w:rPr>
-          <w:rFonts w:ascii="Times New Roman" w:hAnsi="Times New Roman"/>
-          <w:sz w:val="24"/>
-          <w:szCs w:val="24"/>
-        </w:rPr>
-      </w:pPr>
-    </w:p>
-    <w:p>
-      <w:pPr>
-        <w:spacing w:after="240" w:line="360" w:lineRule="auto"/>
-        <w:ind w:firstLine="708"/>
-        <w:jc w:val="both"/>
-        <w:rPr>
-          <w:rFonts w:ascii="Times New Roman" w:hAnsi="Times New Roman"/>
-          <w:sz w:val="24"/>
-          <w:szCs w:val="24"/>
-        </w:rPr>
-      </w:pPr>
-      <w:r>
-        <w:rPr>
-          <w:rFonts w:ascii="Times New Roman" w:hAnsi="Times New Roman"/>
-          <w:sz w:val="24"/>
-          <w:szCs w:val="24"/>
-        </w:rPr>
-        <w:t>En base a los resultados arrojados en la entrevista realizada al jefe del departamento del PNF en informática, se evidencio que dicho departamento no posee con la automatización debida de los horarios, por esta razón se evaluó la posibilidad de implementar un sistema automatizado de gestión de horarios para el departamento de PNFI de la UPTAEB, el cual será de gran beneficio en primer lugar para los encargados de la comisión de horarios, para los profesores al momento de obtener y consultar horarios y para el estudiantado del PNFI.</w:t>
-      </w:r>
-    </w:p>
-    <w:p>
-      <w:pPr>
-        <w:spacing w:after="240" w:line="360" w:lineRule="auto"/>
-        <w:jc w:val="both"/>
-        <w:rPr>
-          <w:rFonts w:ascii="Times New Roman" w:hAnsi="Times New Roman"/>
-          <w:sz w:val="24"/>
-          <w:szCs w:val="24"/>
-        </w:rPr>
-      </w:pPr>
-      <w:r>
-        <w:rPr>
-          <w:rFonts w:ascii="Times New Roman" w:hAnsi="Times New Roman"/>
-          <w:sz w:val="24"/>
-          <w:szCs w:val="24"/>
-        </w:rPr>
-        <w:t>En conclusión, se valora como alternativa para dar solución a las necesidades encontradas dentro del departamento del PNFI de la UPTAEB implementar un sistema automatizado de gestión de horario para el departamento de PNFI de la UPTAEB, por las razones antes expuestas. El mismo será de gran ayuda al personal para manejar de forma rápida, segura y eficaz la obtención de la información.</w:t>
-      </w:r>
-    </w:p>
-    <w:p>
-      <w:pPr>
-        <w:spacing w:after="240" w:line="360" w:lineRule="auto"/>
-        <w:ind w:firstLine="708"/>
-        <w:jc w:val="both"/>
-        <w:rPr>
-          <w:rFonts w:ascii="Times New Roman" w:hAnsi="Times New Roman"/>
-          <w:sz w:val="24"/>
-          <w:szCs w:val="24"/>
-        </w:rPr>
-      </w:pPr>
-    </w:p>
-    <w:p>
-      <w:pPr>
-        <w:spacing w:line="360" w:lineRule="auto"/>
-        <w:jc w:val="both"/>
-        <w:rPr>
-          <w:rFonts w:ascii="Times New Roman" w:hAnsi="Times New Roman"/>
-          <w:sz w:val="24"/>
-          <w:szCs w:val="24"/>
-        </w:rPr>
-      </w:pPr>
-    </w:p>
-    <w:p>
-      <w:pPr>
-        <w:spacing w:line="360" w:lineRule="auto"/>
+        <w:t>Análisis e interpretación de la información</w:t>
+      </w:r>
+    </w:p>
+    <w:p>
+      <w:pPr>
+        <w:spacing w:line="360" w:lineRule="auto"/>
+        <w:jc w:val="both"/>
+        <w:rPr>
+          <w:rFonts w:ascii="Times New Roman" w:hAnsi="Times New Roman"/>
+          <w:sz w:val="24"/>
+          <w:szCs w:val="24"/>
+        </w:rPr>
+      </w:pPr>
+      <w:r>
+        <w:rPr>
+          <w:rFonts w:ascii="Times New Roman" w:hAnsi="Times New Roman"/>
+          <w:sz w:val="24"/>
+          <w:szCs w:val="24"/>
+        </w:rPr>
+        <w:t xml:space="preserve">De </w:t>
+      </w:r>
+      <w:r>
+        <w:rPr>
+          <w:rFonts w:ascii="Times New Roman" w:hAnsi="Times New Roman"/>
+          <w:sz w:val="24"/>
+          <w:szCs w:val="24"/>
+        </w:rPr>
+        <w:t>l</w:t>
+      </w:r>
+      <w:r>
+        <w:rPr>
+          <w:rFonts w:ascii="Times New Roman" w:hAnsi="Times New Roman"/>
+          <w:sz w:val="24"/>
+          <w:szCs w:val="24"/>
+        </w:rPr>
+        <w:t>a</w:t>
+      </w:r>
+      <w:r>
+        <w:rPr>
+          <w:rFonts w:ascii="Times New Roman" w:hAnsi="Times New Roman"/>
+          <w:sz w:val="24"/>
+          <w:szCs w:val="24"/>
+        </w:rPr>
+        <w:t>a</w:t>
+      </w:r>
+      <w:r>
+        <w:rPr>
+          <w:rFonts w:ascii="Times New Roman" w:hAnsi="Times New Roman"/>
+          <w:sz w:val="24"/>
+          <w:szCs w:val="24"/>
+        </w:rPr>
+        <w:t>plicación de los instrumentos de información se obtuvo lo siguiente: Los procesos que se realizan en el PNFI a la hora de asignar y gestionar horarios de docentes, los actores que intervienen en estos procesos, las entradas y las salidas que funcionan actualmente, las normas y restricciones a la hora de manejar información de ambientes, docentes, secciones, unidades curriculares, turnos, importante destacar que también fueron aclaradas las deficiencias del sistema actual que se realiza de forma manual.</w:t>
+      </w:r>
+    </w:p>
+    <w:p>
+      <w:pPr>
+        <w:spacing w:line="360" w:lineRule="auto"/>
+        <w:jc w:val="both"/>
+        <w:rPr>
+          <w:rFonts w:ascii="Times New Roman" w:hAnsi="Times New Roman"/>
+          <w:sz w:val="24"/>
+          <w:szCs w:val="24"/>
+        </w:rPr>
+      </w:pPr>
+    </w:p>
+    <w:p>
+      <w:pPr>
+        <w:spacing w:line="360" w:lineRule="auto"/>
+        <w:jc w:val="both"/>
+        <w:rPr>
+          <w:rFonts w:ascii="Times New Roman" w:hAnsi="Times New Roman"/>
+          <w:sz w:val="24"/>
+          <w:szCs w:val="24"/>
+        </w:rPr>
+      </w:pPr>
+      <w:r>
+        <w:rPr>
+          <w:rFonts w:ascii="Times New Roman" w:hAnsi="Times New Roman"/>
+          <w:sz w:val="24"/>
+          <w:szCs w:val="24"/>
+        </w:rPr>
+        <w:t>El proceso a la hora de gestionar los horarios es el siguiente:</w:t>
+      </w:r>
+    </w:p>
+    <w:p>
+      <w:pPr>
+        <w:spacing w:line="360" w:lineRule="auto"/>
+        <w:jc w:val="both"/>
+        <w:rPr>
+          <w:rFonts w:ascii="Times New Roman" w:hAnsi="Times New Roman"/>
+          <w:sz w:val="24"/>
+          <w:szCs w:val="24"/>
+        </w:rPr>
+      </w:pPr>
+    </w:p>
+    <w:p>
+      <w:pPr>
+        <w:spacing w:line="360" w:lineRule="auto"/>
+        <w:ind w:left="360"/>
+        <w:jc w:val="both"/>
+        <w:rPr>
+          <w:rFonts w:ascii="Times New Roman" w:hAnsi="Times New Roman"/>
+          <w:sz w:val="24"/>
+          <w:szCs w:val="24"/>
+        </w:rPr>
+      </w:pPr>
+      <w:r>
+        <w:rPr>
+          <w:rFonts w:ascii="Times New Roman" w:hAnsi="Times New Roman"/>
+          <w:sz w:val="24"/>
+          <w:szCs w:val="24"/>
+        </w:rPr>
+        <w:t xml:space="preserve"> </w:t>
+      </w:r>
+      <w:r>
+        <w:rPr>
+          <w:rFonts w:ascii="Times New Roman" w:hAnsi="Times New Roman"/>
+          <w:sz w:val="24"/>
+          <w:szCs w:val="24"/>
+        </w:rPr>
+        <w:tab/>
+        <w:t>E</w:t>
+      </w:r>
+      <w:r>
+        <w:rPr>
+          <w:rFonts w:ascii="Times New Roman" w:hAnsi="Times New Roman"/>
+          <w:sz w:val="24"/>
+          <w:szCs w:val="24"/>
+        </w:rPr>
+        <w:t xml:space="preserve"> jefe de departamento del PNFI</w:t>
+      </w:r>
+      <w:r>
+        <w:rPr>
+          <w:rFonts w:ascii="Times New Roman" w:hAnsi="Times New Roman"/>
+          <w:sz w:val="24"/>
+          <w:szCs w:val="24"/>
+        </w:rPr>
+        <w:t xml:space="preserve"> recibe una comunicación enviada por el jefe del control de actividades académicas en la</w:t>
+      </w:r>
+      <w:r>
+        <w:rPr>
+          <w:rFonts w:ascii="Times New Roman" w:hAnsi="Times New Roman"/>
+          <w:sz w:val="24"/>
+          <w:szCs w:val="24"/>
+        </w:rPr>
+        <w:t xml:space="preserve"> cual se establecen las fechas de auditorías de las secciones.</w:t>
+      </w:r>
+    </w:p>
+    <w:p>
+      <w:pPr>
+        <w:spacing w:line="360" w:lineRule="auto"/>
+        <w:ind w:left="360"/>
+        <w:jc w:val="both"/>
+        <w:rPr>
+          <w:rFonts w:ascii="Times New Roman" w:hAnsi="Times New Roman"/>
+          <w:sz w:val="24"/>
+          <w:szCs w:val="24"/>
+        </w:rPr>
+      </w:pPr>
+      <w:r>
+        <w:rPr>
+          <w:rFonts w:ascii="Times New Roman" w:hAnsi="Times New Roman"/>
+          <w:sz w:val="24"/>
+          <w:szCs w:val="24"/>
+        </w:rPr>
+        <w:t>Se da inicio a la  revisión de horarios de secciones, ubicación de horas y aul</w:t>
+      </w:r>
+      <w:r>
+        <w:rPr>
+          <w:rFonts w:ascii="Times New Roman" w:hAnsi="Times New Roman"/>
+          <w:sz w:val="24"/>
+          <w:szCs w:val="24"/>
+        </w:rPr>
+        <w:t xml:space="preserve">as, actividad realizada integrante de </w:t>
+      </w:r>
+      <w:r>
+        <w:rPr>
+          <w:rFonts w:ascii="Times New Roman" w:hAnsi="Times New Roman"/>
+          <w:sz w:val="24"/>
+          <w:szCs w:val="24"/>
+        </w:rPr>
+        <w:t xml:space="preserve"> la comisión de clasificación docente encargada de los horarios la cual en este caso es la Prof</w:t>
+      </w:r>
+      <w:r>
+        <w:rPr>
+          <w:rFonts w:ascii="Times New Roman" w:hAnsi="Times New Roman"/>
+          <w:sz w:val="24"/>
+          <w:szCs w:val="24"/>
+        </w:rPr>
+        <w:t xml:space="preserve"> </w:t>
+      </w:r>
+      <w:r>
+        <w:rPr>
+          <w:rFonts w:ascii="Times New Roman" w:hAnsi="Times New Roman"/>
+          <w:sz w:val="24"/>
+          <w:szCs w:val="24"/>
+        </w:rPr>
+        <w:t>Leany</w:t>
+      </w:r>
+      <w:r>
+        <w:rPr>
+          <w:rFonts w:ascii="Times New Roman" w:hAnsi="Times New Roman"/>
+          <w:sz w:val="24"/>
+          <w:szCs w:val="24"/>
+        </w:rPr>
+        <w:t xml:space="preserve"> Gonzales, luego que se concluye</w:t>
+      </w:r>
+      <w:r>
+        <w:rPr>
+          <w:rFonts w:ascii="Times New Roman" w:hAnsi="Times New Roman"/>
+          <w:sz w:val="24"/>
+          <w:szCs w:val="24"/>
+        </w:rPr>
+        <w:t xml:space="preserve"> la revisión </w:t>
+      </w:r>
+      <w:r>
+        <w:rPr>
+          <w:rFonts w:ascii="Times New Roman" w:hAnsi="Times New Roman"/>
+          <w:sz w:val="24"/>
+          <w:szCs w:val="24"/>
+        </w:rPr>
+        <w:t xml:space="preserve">y transcripción </w:t>
+      </w:r>
+      <w:r>
+        <w:rPr>
+          <w:rFonts w:ascii="Times New Roman" w:hAnsi="Times New Roman"/>
+          <w:sz w:val="24"/>
+          <w:szCs w:val="24"/>
+        </w:rPr>
+        <w:t xml:space="preserve">de los horarios de secciones se actualiza el aulario en </w:t>
+      </w:r>
+      <w:r>
+        <w:rPr>
+          <w:rFonts w:ascii="Times New Roman" w:hAnsi="Times New Roman"/>
+          <w:sz w:val="24"/>
+          <w:szCs w:val="24"/>
+        </w:rPr>
+        <w:t>el sistema Sigest, luego se encarga de distribuir</w:t>
+      </w:r>
+      <w:r>
+        <w:rPr>
+          <w:rFonts w:ascii="Times New Roman" w:hAnsi="Times New Roman"/>
+          <w:sz w:val="24"/>
+          <w:szCs w:val="24"/>
+        </w:rPr>
+        <w:t xml:space="preserve"> las UC a los diferentes docentes así como de realizar el llenado de las horas correspondientes de cada docente y esa información es posteriormente almacenada en un archivo de calc, al finalizar este proceso tanto la coordinación de organización docente como la Coordinadora del PNFI aprueban el horario correspondiente a los diferentes docentes y posteriormente se publican dichos horarios en la cartelera del departamento, por último se envía una copia del horario</w:t>
+      </w:r>
+      <w:r>
+        <w:rPr>
+          <w:rFonts w:ascii="Times New Roman" w:hAnsi="Times New Roman"/>
+          <w:sz w:val="24"/>
+          <w:szCs w:val="24"/>
+        </w:rPr>
+        <w:t xml:space="preserve"> al vicerrectorado académico.  </w:t>
+      </w:r>
+    </w:p>
+    <w:p>
+      <w:pPr>
+        <w:spacing w:line="360" w:lineRule="auto"/>
+        <w:ind w:left="360"/>
         <w:jc w:val="both"/>
         <w:rPr>
           <w:rFonts w:ascii="Times New Roman" w:hAnsi="Times New Roman"/>
@@ -2196,35 +2427,162 @@
           <w:sz w:val="24"/>
           <w:szCs w:val="24"/>
         </w:rPr>
-        <w:t xml:space="preserve">Modelo del </w:t>
-      </w:r>
-      <w:commentRangeStart w:id="3"/>
-      <w:r>
-        <w:rPr>
-          <w:rFonts w:ascii="Times New Roman" w:hAnsi="Times New Roman"/>
-          <w:b/>
-          <w:sz w:val="24"/>
-          <w:szCs w:val="24"/>
-        </w:rPr>
-        <w:t>negocio</w:t>
-      </w:r>
-      <w:commentRangeEnd w:id="3"/>
-      <w:r>
-        <w:rPr>
-          <w:rStyle w:val="Refdecomentario"/>
-          <w:rFonts w:eastAsia="Times New Roman"/>
-          <w:lang w:val="es-VE" w:eastAsia="es-VE"/>
-        </w:rPr>
-        <w:commentReference w:id="3"/>
-      </w:r>
-      <w:r>
-        <w:rPr>
-          <w:rFonts w:ascii="Times New Roman" w:hAnsi="Times New Roman"/>
-          <w:b/>
-          <w:sz w:val="24"/>
-          <w:szCs w:val="24"/>
-        </w:rPr>
-        <w:t>:</w:t>
+        <w:t>Problemas, necesidades o intereses del contexto</w:t>
+      </w:r>
+    </w:p>
+    <w:p>
+      <w:pPr>
+        <w:spacing w:line="360" w:lineRule="auto"/>
+        <w:ind w:firstLine="360"/>
+        <w:jc w:val="both"/>
+        <w:rPr>
+          <w:rFonts w:ascii="Times New Roman" w:hAnsi="Times New Roman"/>
+          <w:sz w:val="24"/>
+          <w:szCs w:val="24"/>
+        </w:rPr>
+      </w:pPr>
+      <w:r>
+        <w:rPr>
+          <w:rFonts w:ascii="Times New Roman" w:hAnsi="Times New Roman"/>
+          <w:sz w:val="24"/>
+          <w:szCs w:val="24"/>
+        </w:rPr>
+        <w:t xml:space="preserve">La principal problemática existente dentro de la comunidad es la realización del proceso medianamente automatizado </w:t>
+      </w:r>
+    </w:p>
+    <w:p>
+      <w:pPr>
+        <w:spacing w:line="360" w:lineRule="auto"/>
+        <w:jc w:val="both"/>
+        <w:rPr>
+          <w:rFonts w:ascii="Times New Roman" w:hAnsi="Times New Roman"/>
+          <w:sz w:val="24"/>
+          <w:szCs w:val="24"/>
+        </w:rPr>
+      </w:pPr>
+    </w:p>
+    <w:p>
+      <w:pPr>
+        <w:spacing w:after="240" w:line="360" w:lineRule="auto"/>
+        <w:ind w:firstLine="708"/>
+        <w:jc w:val="both"/>
+        <w:rPr>
+          <w:rFonts w:ascii="Times New Roman" w:hAnsi="Times New Roman"/>
+          <w:sz w:val="24"/>
+          <w:szCs w:val="24"/>
+        </w:rPr>
+      </w:pPr>
+      <w:r>
+        <w:rPr>
+          <w:rFonts w:ascii="Times New Roman" w:hAnsi="Times New Roman"/>
+          <w:sz w:val="24"/>
+          <w:szCs w:val="24"/>
+        </w:rPr>
+        <w:t xml:space="preserve">En base a los resultados arrojados en la entrevista realizada al jefe del departamento del PNF en informática, se evidencio que dicho departamento no posee con la automatización debida de los horarios, por esta razón se evaluó la posibilidad de implementar un sistema </w:t>
+      </w:r>
+      <w:r>
+        <w:rPr>
+          <w:rFonts w:ascii="Times New Roman" w:hAnsi="Times New Roman"/>
+          <w:sz w:val="24"/>
+          <w:szCs w:val="24"/>
+        </w:rPr>
+        <w:t>automatizado</w:t>
+      </w:r>
+      <w:r>
+        <w:rPr>
+          <w:rFonts w:ascii="Times New Roman" w:hAnsi="Times New Roman"/>
+          <w:sz w:val="24"/>
+          <w:szCs w:val="24"/>
+        </w:rPr>
+        <w:t xml:space="preserve"> de gestión de horarios para el departamento de PNFI de la UPTAEB, el cual será de gran beneficio en primer lugar para los encargados de la comisión de horarios, para los profesores al momento de obtener y consultar horarios y para el estudiantado del PNFI.</w:t>
+      </w:r>
+    </w:p>
+    <w:p>
+      <w:pPr>
+        <w:spacing w:after="240" w:line="360" w:lineRule="auto"/>
+        <w:jc w:val="both"/>
+        <w:rPr>
+          <w:rFonts w:ascii="Times New Roman" w:hAnsi="Times New Roman"/>
+          <w:sz w:val="24"/>
+          <w:szCs w:val="24"/>
+        </w:rPr>
+      </w:pPr>
+      <w:r>
+        <w:rPr>
+          <w:rFonts w:ascii="Times New Roman" w:hAnsi="Times New Roman"/>
+          <w:sz w:val="24"/>
+          <w:szCs w:val="24"/>
+        </w:rPr>
+        <w:t xml:space="preserve">En conclusión, se valora como alternativa para dar solución a las necesidades encontradas </w:t>
+      </w:r>
+      <w:r>
+        <w:rPr>
+          <w:rFonts w:ascii="Times New Roman" w:hAnsi="Times New Roman"/>
+          <w:sz w:val="24"/>
+          <w:szCs w:val="24"/>
+        </w:rPr>
+        <w:lastRenderedPageBreak/>
+        <w:t>dentro del departamento del PNFI de la UPTAEB implementar un sistema automatizado de gestión de horario para el departamento de PNFI de la UPTAEB, por las razones antes expuestas. El mismo será de gran ayuda al personal para manejar de forma rápida, segura y eficaz la obtención de la información.</w:t>
+      </w:r>
+    </w:p>
+    <w:p>
+      <w:pPr>
+        <w:spacing w:after="240" w:line="360" w:lineRule="auto"/>
+        <w:ind w:firstLine="708"/>
+        <w:jc w:val="both"/>
+        <w:rPr>
+          <w:rFonts w:ascii="Times New Roman" w:hAnsi="Times New Roman"/>
+          <w:sz w:val="24"/>
+          <w:szCs w:val="24"/>
+        </w:rPr>
+      </w:pPr>
+    </w:p>
+    <w:p>
+      <w:pPr>
+        <w:spacing w:line="360" w:lineRule="auto"/>
+        <w:jc w:val="both"/>
+        <w:rPr>
+          <w:rFonts w:ascii="Times New Roman" w:hAnsi="Times New Roman"/>
+          <w:sz w:val="24"/>
+          <w:szCs w:val="24"/>
+        </w:rPr>
+      </w:pPr>
+    </w:p>
+    <w:p>
+      <w:pPr>
+        <w:spacing w:line="360" w:lineRule="auto"/>
+        <w:jc w:val="both"/>
+        <w:rPr>
+          <w:rFonts w:ascii="Times New Roman" w:hAnsi="Times New Roman"/>
+          <w:sz w:val="24"/>
+          <w:szCs w:val="24"/>
+        </w:rPr>
+      </w:pPr>
+    </w:p>
+    <w:p>
+      <w:pPr>
+        <w:pStyle w:val="Prrafodelista"/>
+        <w:numPr>
+          <w:ilvl w:val="0"/>
+          <w:numId w:val="33"/>
+        </w:numPr>
+        <w:spacing w:line="360" w:lineRule="auto"/>
+        <w:jc w:val="both"/>
+        <w:rPr>
+          <w:rFonts w:ascii="Times New Roman" w:hAnsi="Times New Roman"/>
+          <w:b/>
+          <w:sz w:val="24"/>
+          <w:szCs w:val="24"/>
+        </w:rPr>
+      </w:pPr>
+      <w:r>
+        <w:rPr>
+          <w:rFonts w:ascii="Times New Roman" w:hAnsi="Times New Roman"/>
+          <w:b/>
+          <w:sz w:val="24"/>
+          <w:szCs w:val="24"/>
+        </w:rPr>
+        <w:t>Modelo del negocio:</w:t>
       </w:r>
     </w:p>
     <w:p>
@@ -2279,7 +2637,7 @@
         </w:rPr>
         <w:t xml:space="preserve">grama de casos de uso </w:t>
       </w:r>
-      <w:commentRangeStart w:id="4"/>
+      <w:commentRangeStart w:id="0"/>
       <w:r>
         <w:rPr>
           <w:rFonts w:ascii="Times New Roman" w:hAnsi="Times New Roman"/>
@@ -2289,14 +2647,14 @@
         </w:rPr>
         <w:t>por</w:t>
       </w:r>
-      <w:commentRangeEnd w:id="4"/>
+      <w:commentRangeEnd w:id="0"/>
       <w:r>
         <w:rPr>
           <w:rStyle w:val="Refdecomentario"/>
           <w:rFonts w:eastAsia="Times New Roman"/>
           <w:lang w:val="es-VE" w:eastAsia="es-VE"/>
         </w:rPr>
-        <w:commentReference w:id="4"/>
+        <w:commentReference w:id="0"/>
       </w:r>
       <w:r>
         <w:rPr>
@@ -2408,6 +2766,7 @@
           <w:noProof/>
           <w:lang w:val="es-ES" w:eastAsia="es-ES"/>
         </w:rPr>
+        <w:lastRenderedPageBreak/>
         <w:drawing>
           <wp:inline distT="0" distB="0" distL="0" distR="0">
             <wp:extent cx="4726602" cy="3078865"/>
@@ -2652,7 +3011,6 @@
           <w:szCs w:val="28"/>
           <w:lang w:val="es-ES" w:eastAsia="es-ES"/>
         </w:rPr>
-        <w:lastRenderedPageBreak/>
         <w:drawing>
           <wp:inline distT="0" distB="0" distL="0" distR="0">
             <wp:extent cx="5071760" cy="4441033"/>
@@ -3189,10 +3547,26 @@
           <w:sz w:val="24"/>
           <w:szCs w:val="28"/>
         </w:rPr>
-        <w:t>Para la descripción de los casos de uso se eligió la plantilla IBM donde se puede  observar sus procesos que cumplen en su ámbito laboral .</w:t>
-      </w:r>
-      <w:bookmarkStart w:id="5" w:name="_GoBack"/>
-      <w:bookmarkEnd w:id="5"/>
+        <w:t xml:space="preserve">Para la descripción de los casos de uso se eligió la plantilla IBM donde se puede  observar sus procesos </w:t>
+      </w:r>
+      <w:r>
+        <w:rPr>
+          <w:rFonts w:ascii="Times New Roman" w:hAnsi="Times New Roman"/>
+          <w:sz w:val="24"/>
+          <w:szCs w:val="28"/>
+        </w:rPr>
+        <w:t>que cumplen en su ámbito labora</w:t>
+      </w:r>
+      <w:r>
+        <w:rPr>
+          <w:rFonts w:ascii="Times New Roman" w:hAnsi="Times New Roman"/>
+          <w:sz w:val="24"/>
+          <w:szCs w:val="28"/>
+        </w:rPr>
+        <w:t xml:space="preserve"> .</w:t>
+      </w:r>
+      <w:bookmarkStart w:id="1" w:name="_GoBack"/>
+      <w:bookmarkEnd w:id="1"/>
     </w:p>
     <w:p>
       <w:pPr>
@@ -8255,7 +8629,25 @@
           <w:sz w:val="24"/>
           <w:szCs w:val="24"/>
         </w:rPr>
-        <w:t xml:space="preserve">     En este proyecto se adoptó para el desarrollo del software la metodología estándar de Proceso Unificado, de la Corporación Rational, mejor conocida como RUP., marco genérico especialista en variedad de todo tipo de sistemas, para diferentes áreas de aplicación y tipos de organizaciones con diferentes niveles de aptitud y para diferentes tamaños de proyectos</w:t>
+        <w:t xml:space="preserve">     En este proyecto se adoptó para el desarrollo del software la metodología estándar de Proceso </w:t>
+      </w:r>
+      <w:r>
+        <w:rPr>
+          <w:rFonts w:ascii="Times New Roman" w:hAnsi="Times New Roman"/>
+          <w:bCs/>
+          <w:sz w:val="24"/>
+          <w:szCs w:val="24"/>
+        </w:rPr>
+        <w:t>Unificado, de la Corporación Rac</w:t>
+      </w:r>
+      <w:r>
+        <w:rPr>
+          <w:rFonts w:ascii="Times New Roman" w:hAnsi="Times New Roman"/>
+          <w:bCs/>
+          <w:sz w:val="24"/>
+          <w:szCs w:val="24"/>
+        </w:rPr>
+        <w:t>ional, mejor conocida como RUP., marco genérico especialista en variedad de todo tipo de sistemas, para diferentes áreas de aplicación y tipos de organizaciones con diferentes niveles de aptitud y para diferentes tamaños de proyectos</w:t>
       </w:r>
     </w:p>
     <w:p>
@@ -9275,7 +9667,10 @@
         <w:t>comunicaciones.</w:t>
       </w:r>
       <w:r>
-        <w:t>Según el portal web www.desarrolloweb.com/articulos/que-es-mvc.html definen al MVC como una propuesta de diseño de software utilizada para implementar sistemas donde se requiere el uso de interfaces de usuario. Surge de la necesidad de crear software más robusto con un ciclo de vida más adecuado, donde se potencie la facilidad de mantenimiento, reutilización del código y la separación de conceptos</w:t>
+        <w:t xml:space="preserve"> Según</w:t>
+      </w:r>
+      <w:r>
+        <w:t xml:space="preserve"> el portal web www.desarrolloweb.com/articulos/que-es-mvc.html definen al MVC como una propuesta de diseño de software utilizada para implementar sistemas donde se requiere el uso de interfaces de usuario. Surge de la necesidad de crear software más robusto con un ciclo de vida más adecuado, donde se potencie la facilidad de mantenimiento, reutilización del código y la separación de conceptos</w:t>
       </w:r>
       <w:r>
         <w:t>.</w:t>
@@ -10040,7 +10435,25 @@
           <w:sz w:val="24"/>
           <w:szCs w:val="24"/>
         </w:rPr>
-        <w:t xml:space="preserve">      El lenguaje HTML es un estándar reconocido en todo el mundo y cuyas normas define un organismo sin ánimo de lucro llamado World Wide Web Consortium, más conocido como W3C. Como se trata de un estándar reconocido por todas las empresas relacionadas con el mundo de Internet, una misma página HTML se visualiza de forma muy similar en cualquier navegador de cualquier sistema operativo. El propio W3C define el lenguaje HTML como "un lenguaje reconocido universalmente y que permite publicar información de forma global". Por convención, los archivos de formato HTML usan la extensión .htm o .html. </w:t>
+        <w:t xml:space="preserve">      El lenguaje HTML es un estándar reconocido en todo el mundo y cuyas normas define un organismo sin ánimo de lucro llamado World Wide Web Consortium, más conocido como W3C. Como se trata de un estándar reconocido por todas las empresas relacionadas con el mundo de Internet, una misma página HTML se visualiza de forma muy similar en cualquier navegador de cualquier sistema operativo. El propio W3C define el lenguaje HTML como "un lenguaje reconocido universalmente y que permite publicar información de forma global". Por convención, los archivos de </w:t>
+      </w:r>
+      <w:r>
+        <w:rPr>
+          <w:rFonts w:ascii="Times New Roman" w:hAnsi="Times New Roman"/>
+          <w:bCs/>
+          <w:sz w:val="24"/>
+          <w:szCs w:val="24"/>
+        </w:rPr>
+        <w:t xml:space="preserve">formato HTML usan la extensión htm o </w:t>
+      </w:r>
+      <w:r>
+        <w:rPr>
+          <w:rFonts w:ascii="Times New Roman" w:hAnsi="Times New Roman"/>
+          <w:bCs/>
+          <w:sz w:val="24"/>
+          <w:szCs w:val="24"/>
+        </w:rPr>
+        <w:t xml:space="preserve">html. </w:t>
       </w:r>
     </w:p>
     <w:p>
@@ -10507,7 +10920,17 @@
           <w:sz w:val="24"/>
           <w:szCs w:val="24"/>
         </w:rPr>
-        <w:t>Manejador de base de datos.</w:t>
+        <w:t xml:space="preserve"> Manejador</w:t>
+      </w:r>
+      <w:r>
+        <w:rPr>
+          <w:rFonts w:ascii="Times New Roman" w:hAnsi="Times New Roman"/>
+          <w:b/>
+          <w:bCs/>
+          <w:sz w:val="24"/>
+          <w:szCs w:val="24"/>
+        </w:rPr>
+        <w:t xml:space="preserve"> de base de datos.</w:t>
       </w:r>
     </w:p>
     <w:p>
@@ -14631,7 +15054,23 @@
           <w:sz w:val="24"/>
           <w:szCs w:val="24"/>
         </w:rPr>
-        <w:t>Requisitofuncional</w:t>
+        <w:t>Requisito</w:t>
+      </w:r>
+      <w:r>
+        <w:rPr>
+          <w:color w:val="auto"/>
+          <w:sz w:val="24"/>
+          <w:szCs w:val="24"/>
+        </w:rPr>
+        <w:t xml:space="preserve"> </w:t>
+      </w:r>
+      <w:r>
+        <w:rPr>
+          <w:color w:val="auto"/>
+          <w:sz w:val="24"/>
+          <w:szCs w:val="24"/>
+        </w:rPr>
+        <w:t>funcional</w:t>
       </w:r>
       <w:r>
         <w:rPr>
@@ -14698,7 +15137,39 @@
                 <w:iCs/>
                 <w:color w:val="auto"/>
               </w:rPr>
-              <w:t>Númeroderequisito</w:t>
+              <w:t>Número</w:t>
+            </w:r>
+            <w:r>
+              <w:rPr>
+                <w:i w:val="0"/>
+                <w:iCs/>
+                <w:color w:val="auto"/>
+              </w:rPr>
+              <w:t xml:space="preserve"> </w:t>
+            </w:r>
+            <w:r>
+              <w:rPr>
+                <w:i w:val="0"/>
+                <w:iCs/>
+                <w:color w:val="auto"/>
+              </w:rPr>
+              <w:t>de</w:t>
+            </w:r>
+            <w:r>
+              <w:rPr>
+                <w:i w:val="0"/>
+                <w:iCs/>
+                <w:color w:val="auto"/>
+              </w:rPr>
+              <w:t xml:space="preserve"> </w:t>
+            </w:r>
+            <w:r>
+              <w:rPr>
+                <w:i w:val="0"/>
+                <w:iCs/>
+                <w:color w:val="auto"/>
+              </w:rPr>
+              <w:t>requisito</w:t>
             </w:r>
           </w:p>
         </w:tc>
@@ -14750,7 +15221,39 @@
                 <w:iCs/>
                 <w:color w:val="auto"/>
               </w:rPr>
-              <w:t>Nombrederequisito</w:t>
+              <w:t>Nombre</w:t>
+            </w:r>
+            <w:r>
+              <w:rPr>
+                <w:i w:val="0"/>
+                <w:iCs/>
+                <w:color w:val="auto"/>
+              </w:rPr>
+              <w:t xml:space="preserve"> </w:t>
+            </w:r>
+            <w:r>
+              <w:rPr>
+                <w:i w:val="0"/>
+                <w:iCs/>
+                <w:color w:val="auto"/>
+              </w:rPr>
+              <w:t>de</w:t>
+            </w:r>
+            <w:r>
+              <w:rPr>
+                <w:i w:val="0"/>
+                <w:iCs/>
+                <w:color w:val="auto"/>
+              </w:rPr>
+              <w:t xml:space="preserve"> </w:t>
+            </w:r>
+            <w:r>
+              <w:rPr>
+                <w:i w:val="0"/>
+                <w:iCs/>
+                <w:color w:val="auto"/>
+              </w:rPr>
+              <w:t>requisito</w:t>
             </w:r>
           </w:p>
         </w:tc>
@@ -14948,7 +15451,39 @@
                 <w:iCs/>
                 <w:color w:val="auto"/>
               </w:rPr>
-              <w:t>Fuentedelrequisito</w:t>
+              <w:t>Fuente</w:t>
+            </w:r>
+            <w:r>
+              <w:rPr>
+                <w:i w:val="0"/>
+                <w:iCs/>
+                <w:color w:val="auto"/>
+              </w:rPr>
+              <w:t xml:space="preserve"> </w:t>
+            </w:r>
+            <w:r>
+              <w:rPr>
+                <w:i w:val="0"/>
+                <w:iCs/>
+                <w:color w:val="auto"/>
+              </w:rPr>
+              <w:t>del</w:t>
+            </w:r>
+            <w:r>
+              <w:rPr>
+                <w:i w:val="0"/>
+                <w:iCs/>
+                <w:color w:val="auto"/>
+              </w:rPr>
+              <w:t xml:space="preserve"> </w:t>
+            </w:r>
+            <w:r>
+              <w:rPr>
+                <w:i w:val="0"/>
+                <w:iCs/>
+                <w:color w:val="auto"/>
+              </w:rPr>
+              <w:t>requisito</w:t>
             </w:r>
           </w:p>
         </w:tc>
@@ -15239,7 +15774,7 @@
             </w:r>
           </w:p>
         </w:tc>
-        <w:bookmarkStart w:id="6" w:name="__Fieldmark__72_305316561"/>
+        <w:bookmarkStart w:id="2" w:name="__Fieldmark__72_305316561"/>
         <w:tc>
           <w:tcPr>
             <w:tcW w:w="1800" w:type="dxa"/>
@@ -15291,13 +15826,13 @@
               </w:rPr>
               <w:fldChar w:fldCharType="end"/>
             </w:r>
-            <w:bookmarkEnd w:id="6"/>
+            <w:bookmarkEnd w:id="2"/>
             <w:r>
               <w:t>Alta/Esencial</w:t>
             </w:r>
           </w:p>
         </w:tc>
-        <w:bookmarkStart w:id="7" w:name="__Fieldmark__73_305316561"/>
+        <w:bookmarkStart w:id="3" w:name="__Fieldmark__73_305316561"/>
         <w:tc>
           <w:tcPr>
             <w:tcW w:w="1980" w:type="dxa"/>
@@ -15348,7 +15883,7 @@
               </w:rPr>
               <w:fldChar w:fldCharType="end"/>
             </w:r>
-            <w:bookmarkEnd w:id="7"/>
+            <w:bookmarkEnd w:id="3"/>
             <w:r>
               <w:t>Media/Deseado</w:t>
             </w:r>
@@ -15438,8 +15973,8 @@
           <w:szCs w:val="24"/>
         </w:rPr>
       </w:pPr>
-      <w:bookmarkStart w:id="8" w:name="__RefHeading___Toc33411081"/>
-      <w:bookmarkEnd w:id="8"/>
+      <w:bookmarkStart w:id="4" w:name="__RefHeading___Toc33411081"/>
+      <w:bookmarkEnd w:id="4"/>
       <w:r>
         <w:rPr>
           <w:color w:val="auto"/>
@@ -16174,8 +16709,8 @@
           <w:szCs w:val="24"/>
         </w:rPr>
       </w:pPr>
-      <w:bookmarkStart w:id="9" w:name="__RefHeading___Toc33411082"/>
-      <w:bookmarkEnd w:id="9"/>
+      <w:bookmarkStart w:id="5" w:name="__RefHeading___Toc33411082"/>
+      <w:bookmarkEnd w:id="5"/>
       <w:r>
         <w:rPr>
           <w:color w:val="auto"/>
@@ -16864,8 +17399,8 @@
           <w:szCs w:val="24"/>
         </w:rPr>
       </w:pPr>
-      <w:bookmarkStart w:id="10" w:name="__RefHeading___Toc33411083"/>
-      <w:bookmarkEnd w:id="10"/>
+      <w:bookmarkStart w:id="6" w:name="__RefHeading___Toc33411083"/>
+      <w:bookmarkEnd w:id="6"/>
       <w:r>
         <w:rPr>
           <w:color w:val="auto"/>
@@ -24485,8 +25020,8 @@
           <w:szCs w:val="24"/>
         </w:rPr>
       </w:pPr>
-      <w:bookmarkStart w:id="11" w:name="__RefHeading___Toc33411085"/>
-      <w:bookmarkEnd w:id="11"/>
+      <w:bookmarkStart w:id="7" w:name="__RefHeading___Toc33411085"/>
+      <w:bookmarkEnd w:id="7"/>
       <w:r>
         <w:rPr>
           <w:rFonts w:ascii="Times New Roman" w:hAnsi="Times New Roman" w:cs="Times New Roman"/>
@@ -24534,8 +25069,8 @@
           <w:szCs w:val="24"/>
         </w:rPr>
       </w:pPr>
-      <w:bookmarkStart w:id="12" w:name="__RefHeading___Toc33411086"/>
-      <w:bookmarkEnd w:id="12"/>
+      <w:bookmarkStart w:id="8" w:name="__RefHeading___Toc33411086"/>
+      <w:bookmarkEnd w:id="8"/>
       <w:r>
         <w:rPr>
           <w:rFonts w:ascii="Times New Roman" w:hAnsi="Times New Roman" w:cs="Times New Roman"/>
@@ -24672,8 +25207,8 @@
           <w:szCs w:val="24"/>
         </w:rPr>
       </w:pPr>
-      <w:bookmarkStart w:id="13" w:name="__RefHeading___Toc33411087"/>
-      <w:bookmarkEnd w:id="13"/>
+      <w:bookmarkStart w:id="9" w:name="__RefHeading___Toc33411087"/>
+      <w:bookmarkEnd w:id="9"/>
       <w:r>
         <w:rPr>
           <w:rFonts w:ascii="Times New Roman" w:hAnsi="Times New Roman" w:cs="Times New Roman"/>
@@ -24847,8 +25382,8 @@
           <w:szCs w:val="24"/>
         </w:rPr>
       </w:pPr>
-      <w:bookmarkStart w:id="14" w:name="__RefHeading___Toc33411088"/>
-      <w:bookmarkEnd w:id="14"/>
+      <w:bookmarkStart w:id="10" w:name="__RefHeading___Toc33411088"/>
+      <w:bookmarkEnd w:id="10"/>
       <w:r>
         <w:rPr>
           <w:rFonts w:ascii="Times New Roman" w:hAnsi="Times New Roman" w:cs="Times New Roman"/>
@@ -24949,8 +25484,8 @@
           <w:szCs w:val="24"/>
         </w:rPr>
       </w:pPr>
-      <w:bookmarkStart w:id="15" w:name="__RefHeading___Toc33411089"/>
-      <w:bookmarkEnd w:id="15"/>
+      <w:bookmarkStart w:id="11" w:name="__RefHeading___Toc33411089"/>
+      <w:bookmarkEnd w:id="11"/>
       <w:r>
         <w:rPr>
           <w:rFonts w:ascii="Times New Roman" w:hAnsi="Times New Roman" w:cs="Times New Roman"/>
@@ -24998,8 +25533,8 @@
           <w:szCs w:val="24"/>
         </w:rPr>
       </w:pPr>
-      <w:bookmarkStart w:id="16" w:name="__RefHeading___Toc33411090"/>
-      <w:bookmarkEnd w:id="16"/>
+      <w:bookmarkStart w:id="12" w:name="__RefHeading___Toc33411090"/>
+      <w:bookmarkEnd w:id="12"/>
       <w:r>
         <w:rPr>
           <w:rFonts w:ascii="Times New Roman" w:hAnsi="Times New Roman" w:cs="Times New Roman"/>
@@ -25085,8 +25620,8 @@
           <w:szCs w:val="24"/>
         </w:rPr>
       </w:pPr>
-      <w:bookmarkStart w:id="17" w:name="__RefHeading___Toc33411091"/>
-      <w:bookmarkEnd w:id="17"/>
+      <w:bookmarkStart w:id="13" w:name="__RefHeading___Toc33411091"/>
+      <w:bookmarkEnd w:id="13"/>
       <w:r>
         <w:rPr>
           <w:rFonts w:ascii="Times New Roman" w:hAnsi="Times New Roman" w:cs="Times New Roman"/>
@@ -31052,71 +31587,7 @@
 
 <file path=word/comments.xml><?xml version="1.0" encoding="utf-8"?>
 <w:comments xmlns:ve="http://schemas.openxmlformats.org/markup-compatibility/2006" xmlns:o="urn:schemas-microsoft-com:office:office" xmlns:r="http://schemas.openxmlformats.org/officeDocument/2006/relationships" xmlns:m="http://schemas.openxmlformats.org/officeDocument/2006/math" xmlns:v="urn:schemas-microsoft-com:vml" xmlns:wp="http://schemas.openxmlformats.org/drawingml/2006/wordprocessingDrawing" xmlns:w10="urn:schemas-microsoft-com:office:word" xmlns:w="http://schemas.openxmlformats.org/wordprocessingml/2006/main" xmlns:wne="http://schemas.microsoft.com/office/word/2006/wordml">
-  <w:comment w:id="0" w:author="Roberth" w:date="2017-11-07T12:01:00Z" w:initials="R">
-    <w:p>
-      <w:pPr>
-        <w:pStyle w:val="Textocomentario"/>
-      </w:pPr>
-      <w:r>
-        <w:rPr>
-          <w:rStyle w:val="Refdecomentario"/>
-        </w:rPr>
-        <w:annotationRef/>
-      </w:r>
-      <w:r>
-        <w:t>tabulaciones interlineados, alineaciones del texto</w:t>
-      </w:r>
-    </w:p>
-  </w:comment>
-  <w:comment w:id="1" w:author="Roberth" w:date="2017-11-07T12:01:00Z" w:initials="R">
-    <w:p>
-      <w:pPr>
-        <w:pStyle w:val="Textocomentario"/>
-      </w:pPr>
-      <w:r>
-        <w:rPr>
-          <w:rStyle w:val="Refdecomentario"/>
-        </w:rPr>
-        <w:annotationRef/>
-      </w:r>
-      <w:r>
-        <w:t>ojoooo con la redaccion</w:t>
-      </w:r>
-    </w:p>
-  </w:comment>
-  <w:comment w:id="2" w:author="Roberth" w:date="2017-11-07T12:04:00Z" w:initials="R">
-    <w:p>
-      <w:pPr>
-        <w:pStyle w:val="Textocomentario"/>
-      </w:pPr>
-      <w:r>
-        <w:rPr>
-          <w:rStyle w:val="Refdecomentario"/>
-        </w:rPr>
-        <w:annotationRef/>
-      </w:r>
-      <w:r>
-        <w:t>aquí falta redacción de problemas caracterizarlos recuerdo que tienen información mas completa que la que tienen aquí….. faltan redaccion</w:t>
-      </w:r>
-    </w:p>
-  </w:comment>
-  <w:comment w:id="3" w:author="Roberth" w:date="2017-11-07T12:05:00Z" w:initials="R">
-    <w:p>
-      <w:pPr>
-        <w:pStyle w:val="Textocomentario"/>
-      </w:pPr>
-      <w:r>
-        <w:rPr>
-          <w:rStyle w:val="Refdecomentario"/>
-        </w:rPr>
-        <w:annotationRef/>
-      </w:r>
-      <w:r>
-        <w:t>aquí en este punto deben dar un preámbulo respecto a lo que van a exponer aca y los artefactos que incluyen el modelo</w:t>
-      </w:r>
-    </w:p>
-  </w:comment>
-  <w:comment w:id="4" w:author="Roberth" w:date="2017-11-07T12:06:00Z" w:initials="R">
+  <w:comment w:id="0" w:author="Roberth" w:date="2017-11-07T12:06:00Z" w:initials="R">
     <w:p>
       <w:pPr>
         <w:pStyle w:val="Textocomentario"/>
@@ -36470,7 +36941,7 @@
 </file>
 
 <file path=customXml/itemProps1.xml><?xml version="1.0" encoding="utf-8"?>
-<ds:datastoreItem xmlns:ds="http://schemas.openxmlformats.org/officeDocument/2006/customXml" ds:itemID="{B16950A3-9C4D-4232-A8E0-62893EAD8F8C}">
+<ds:datastoreItem xmlns:ds="http://schemas.openxmlformats.org/officeDocument/2006/customXml" ds:itemID="{66478C70-D1A1-4F3F-9E8D-2701E3B1D82B}">
   <ds:schemaRefs>
     <ds:schemaRef ds:uri="http://schemas.openxmlformats.org/officeDocument/2006/bibliography"/>
   </ds:schemaRefs>

</xml_diff>